<commit_message>
Updated documents. Minor update to dashboard page.
</commit_message>
<xml_diff>
--- a/Login_System/Docs/Permissions.docx
+++ b/Login_System/Docs/Permissions.docx
@@ -4,7 +4,7 @@
   <w:body>
     <w:p>
       <w:pPr>
-        <w:pStyle w:val="Otsikko"/>
+        <w:pStyle w:val="Title"/>
         <w:rPr>
           <w:b/>
           <w:bCs/>
@@ -23,7 +23,7 @@
     <w:p/>
     <w:p>
       <w:pPr>
-        <w:pStyle w:val="Otsikko1"/>
+        <w:pStyle w:val="Heading1"/>
         <w:rPr>
           <w:b/>
           <w:bCs/>
@@ -43,7 +43,7 @@
     </w:p>
     <w:p>
       <w:pPr>
-        <w:pStyle w:val="Luettelokappale"/>
+        <w:pStyle w:val="ListParagraph"/>
         <w:numPr>
           <w:ilvl w:val="0"/>
           <w:numId w:val="1"/>
@@ -65,7 +65,7 @@
     </w:p>
     <w:p>
       <w:pPr>
-        <w:pStyle w:val="Luettelokappale"/>
+        <w:pStyle w:val="ListParagraph"/>
         <w:numPr>
           <w:ilvl w:val="1"/>
           <w:numId w:val="1"/>
@@ -83,7 +83,7 @@
     </w:p>
     <w:p>
       <w:pPr>
-        <w:pStyle w:val="Luettelokappale"/>
+        <w:pStyle w:val="ListParagraph"/>
         <w:numPr>
           <w:ilvl w:val="1"/>
           <w:numId w:val="1"/>
@@ -101,7 +101,7 @@
     </w:p>
     <w:p>
       <w:pPr>
-        <w:pStyle w:val="Luettelokappale"/>
+        <w:pStyle w:val="ListParagraph"/>
         <w:numPr>
           <w:ilvl w:val="1"/>
           <w:numId w:val="1"/>
@@ -131,7 +131,7 @@
     </w:p>
     <w:p>
       <w:pPr>
-        <w:pStyle w:val="Luettelokappale"/>
+        <w:pStyle w:val="ListParagraph"/>
         <w:numPr>
           <w:ilvl w:val="1"/>
           <w:numId w:val="1"/>
@@ -149,7 +149,7 @@
     </w:p>
     <w:p>
       <w:pPr>
-        <w:pStyle w:val="Luettelokappale"/>
+        <w:pStyle w:val="ListParagraph"/>
         <w:numPr>
           <w:ilvl w:val="1"/>
           <w:numId w:val="1"/>
@@ -167,7 +167,7 @@
     </w:p>
     <w:p>
       <w:pPr>
-        <w:pStyle w:val="Luettelokappale"/>
+        <w:pStyle w:val="ListParagraph"/>
         <w:numPr>
           <w:ilvl w:val="2"/>
           <w:numId w:val="1"/>
@@ -185,7 +185,7 @@
     </w:p>
     <w:p>
       <w:pPr>
-        <w:pStyle w:val="Luettelokappale"/>
+        <w:pStyle w:val="ListParagraph"/>
         <w:numPr>
           <w:ilvl w:val="0"/>
           <w:numId w:val="1"/>
@@ -207,7 +207,7 @@
     </w:p>
     <w:p>
       <w:pPr>
-        <w:pStyle w:val="Luettelokappale"/>
+        <w:pStyle w:val="ListParagraph"/>
         <w:numPr>
           <w:ilvl w:val="1"/>
           <w:numId w:val="1"/>
@@ -225,7 +225,7 @@
     </w:p>
     <w:p>
       <w:pPr>
-        <w:pStyle w:val="Luettelokappale"/>
+        <w:pStyle w:val="ListParagraph"/>
         <w:numPr>
           <w:ilvl w:val="2"/>
           <w:numId w:val="1"/>
@@ -243,7 +243,7 @@
     </w:p>
     <w:p>
       <w:pPr>
-        <w:pStyle w:val="Luettelokappale"/>
+        <w:pStyle w:val="ListParagraph"/>
         <w:numPr>
           <w:ilvl w:val="1"/>
           <w:numId w:val="1"/>
@@ -261,7 +261,7 @@
     </w:p>
     <w:p>
       <w:pPr>
-        <w:pStyle w:val="Luettelokappale"/>
+        <w:pStyle w:val="ListParagraph"/>
         <w:numPr>
           <w:ilvl w:val="1"/>
           <w:numId w:val="1"/>
@@ -279,7 +279,7 @@
     </w:p>
     <w:p>
       <w:pPr>
-        <w:pStyle w:val="Otsikko1"/>
+        <w:pStyle w:val="Heading1"/>
         <w:rPr>
           <w:b/>
           <w:bCs/>
@@ -299,7 +299,7 @@
     </w:p>
     <w:p>
       <w:pPr>
-        <w:pStyle w:val="Luettelokappale"/>
+        <w:pStyle w:val="ListParagraph"/>
         <w:numPr>
           <w:ilvl w:val="0"/>
           <w:numId w:val="2"/>
@@ -321,7 +321,7 @@
     </w:p>
     <w:p>
       <w:pPr>
-        <w:pStyle w:val="Luettelokappale"/>
+        <w:pStyle w:val="ListParagraph"/>
         <w:numPr>
           <w:ilvl w:val="1"/>
           <w:numId w:val="2"/>
@@ -339,7 +339,7 @@
     </w:p>
     <w:p>
       <w:pPr>
-        <w:pStyle w:val="Luettelokappale"/>
+        <w:pStyle w:val="ListParagraph"/>
         <w:numPr>
           <w:ilvl w:val="1"/>
           <w:numId w:val="2"/>
@@ -363,7 +363,7 @@
     </w:p>
     <w:p>
       <w:pPr>
-        <w:pStyle w:val="Luettelokappale"/>
+        <w:pStyle w:val="ListParagraph"/>
         <w:numPr>
           <w:ilvl w:val="2"/>
           <w:numId w:val="2"/>
@@ -381,7 +381,7 @@
     </w:p>
     <w:p>
       <w:pPr>
-        <w:pStyle w:val="Luettelokappale"/>
+        <w:pStyle w:val="ListParagraph"/>
         <w:numPr>
           <w:ilvl w:val="1"/>
           <w:numId w:val="2"/>
@@ -399,7 +399,7 @@
     </w:p>
     <w:p>
       <w:pPr>
-        <w:pStyle w:val="Luettelokappale"/>
+        <w:pStyle w:val="ListParagraph"/>
         <w:numPr>
           <w:ilvl w:val="1"/>
           <w:numId w:val="2"/>
@@ -417,7 +417,7 @@
     </w:p>
     <w:p>
       <w:pPr>
-        <w:pStyle w:val="Luettelokappale"/>
+        <w:pStyle w:val="ListParagraph"/>
         <w:numPr>
           <w:ilvl w:val="0"/>
           <w:numId w:val="2"/>
@@ -439,7 +439,7 @@
     </w:p>
     <w:p>
       <w:pPr>
-        <w:pStyle w:val="Luettelokappale"/>
+        <w:pStyle w:val="ListParagraph"/>
         <w:numPr>
           <w:ilvl w:val="1"/>
           <w:numId w:val="2"/>
@@ -457,7 +457,7 @@
     </w:p>
     <w:p>
       <w:pPr>
-        <w:pStyle w:val="Luettelokappale"/>
+        <w:pStyle w:val="ListParagraph"/>
         <w:numPr>
           <w:ilvl w:val="1"/>
           <w:numId w:val="2"/>
@@ -475,7 +475,7 @@
     </w:p>
     <w:p>
       <w:pPr>
-        <w:pStyle w:val="Luettelokappale"/>
+        <w:pStyle w:val="ListParagraph"/>
         <w:numPr>
           <w:ilvl w:val="1"/>
           <w:numId w:val="2"/>
@@ -493,7 +493,7 @@
     </w:p>
     <w:p>
       <w:pPr>
-        <w:pStyle w:val="Luettelokappale"/>
+        <w:pStyle w:val="ListParagraph"/>
         <w:numPr>
           <w:ilvl w:val="0"/>
           <w:numId w:val="2"/>
@@ -515,7 +515,7 @@
     </w:p>
     <w:p>
       <w:pPr>
-        <w:pStyle w:val="Luettelokappale"/>
+        <w:pStyle w:val="ListParagraph"/>
         <w:numPr>
           <w:ilvl w:val="1"/>
           <w:numId w:val="2"/>
@@ -537,7 +537,7 @@
     </w:p>
     <w:p>
       <w:pPr>
-        <w:pStyle w:val="Luettelokappale"/>
+        <w:pStyle w:val="ListParagraph"/>
         <w:numPr>
           <w:ilvl w:val="2"/>
           <w:numId w:val="2"/>
@@ -573,7 +573,7 @@
     </w:p>
     <w:p>
       <w:pPr>
-        <w:pStyle w:val="Luettelokappale"/>
+        <w:pStyle w:val="ListParagraph"/>
         <w:numPr>
           <w:ilvl w:val="3"/>
           <w:numId w:val="2"/>
@@ -633,7 +633,7 @@
     </w:p>
     <w:p>
       <w:pPr>
-        <w:pStyle w:val="Luettelokappale"/>
+        <w:pStyle w:val="ListParagraph"/>
         <w:numPr>
           <w:ilvl w:val="1"/>
           <w:numId w:val="2"/>
@@ -655,7 +655,7 @@
     </w:p>
     <w:p>
       <w:pPr>
-        <w:pStyle w:val="Luettelokappale"/>
+        <w:pStyle w:val="ListParagraph"/>
         <w:numPr>
           <w:ilvl w:val="2"/>
           <w:numId w:val="2"/>
@@ -673,7 +673,7 @@
     </w:p>
     <w:p>
       <w:pPr>
-        <w:pStyle w:val="Luettelokappale"/>
+        <w:pStyle w:val="ListParagraph"/>
         <w:numPr>
           <w:ilvl w:val="2"/>
           <w:numId w:val="2"/>
@@ -691,7 +691,7 @@
     </w:p>
     <w:p>
       <w:pPr>
-        <w:pStyle w:val="Luettelokappale"/>
+        <w:pStyle w:val="ListParagraph"/>
         <w:numPr>
           <w:ilvl w:val="2"/>
           <w:numId w:val="2"/>
@@ -709,7 +709,7 @@
     </w:p>
     <w:p>
       <w:pPr>
-        <w:pStyle w:val="Luettelokappale"/>
+        <w:pStyle w:val="ListParagraph"/>
         <w:numPr>
           <w:ilvl w:val="3"/>
           <w:numId w:val="2"/>
@@ -727,7 +727,7 @@
     </w:p>
     <w:p>
       <w:pPr>
-        <w:pStyle w:val="Luettelokappale"/>
+        <w:pStyle w:val="ListParagraph"/>
         <w:numPr>
           <w:ilvl w:val="1"/>
           <w:numId w:val="2"/>
@@ -749,7 +749,7 @@
     </w:p>
     <w:p>
       <w:pPr>
-        <w:pStyle w:val="Luettelokappale"/>
+        <w:pStyle w:val="ListParagraph"/>
         <w:numPr>
           <w:ilvl w:val="2"/>
           <w:numId w:val="2"/>
@@ -767,7 +767,7 @@
     </w:p>
     <w:p>
       <w:pPr>
-        <w:pStyle w:val="Luettelokappale"/>
+        <w:pStyle w:val="ListParagraph"/>
         <w:numPr>
           <w:ilvl w:val="1"/>
           <w:numId w:val="2"/>
@@ -789,7 +789,7 @@
     </w:p>
     <w:p>
       <w:pPr>
-        <w:pStyle w:val="Luettelokappale"/>
+        <w:pStyle w:val="ListParagraph"/>
         <w:numPr>
           <w:ilvl w:val="2"/>
           <w:numId w:val="2"/>
@@ -804,6 +804,50 @@
         </w:rPr>
         <w:t>Add, edit, delete certificates</w:t>
       </w:r>
+    </w:p>
+    <w:p>
+      <w:pPr>
+        <w:pStyle w:val="ListParagraph"/>
+        <w:numPr>
+          <w:ilvl w:val="1"/>
+          <w:numId w:val="2"/>
+        </w:numPr>
+        <w:rPr>
+          <w:b/>
+          <w:bCs/>
+          <w:lang w:val="en-GB"/>
+        </w:rPr>
+      </w:pPr>
+      <w:r>
+        <w:rPr>
+          <w:b/>
+          <w:bCs/>
+          <w:lang w:val="en-GB"/>
+        </w:rPr>
+        <w:t>Advanced Search</w:t>
+      </w:r>
+    </w:p>
+    <w:p>
+      <w:pPr>
+        <w:pStyle w:val="ListParagraph"/>
+        <w:numPr>
+          <w:ilvl w:val="2"/>
+          <w:numId w:val="2"/>
+        </w:numPr>
+        <w:rPr>
+          <w:b/>
+          <w:bCs/>
+          <w:lang w:val="en-GB"/>
+        </w:rPr>
+      </w:pPr>
+      <w:r>
+        <w:rPr>
+          <w:lang w:val="en-GB"/>
+        </w:rPr>
+        <w:t>Search more precise and with multiple filtering</w:t>
+      </w:r>
+      <w:bookmarkStart w:id="0" w:name="_GoBack"/>
+      <w:bookmarkEnd w:id="0"/>
     </w:p>
     <w:sectPr>
       <w:pgSz w:w="11906" w:h="16838"/>
@@ -1069,7 +1113,7 @@
       </w:pPr>
     </w:pPrDefault>
   </w:docDefaults>
-  <w:latentStyles w:defLockedState="0" w:defUIPriority="99" w:defSemiHidden="0" w:defUnhideWhenUsed="0" w:defQFormat="0" w:count="376">
+  <w:latentStyles w:defLockedState="0" w:defUIPriority="99" w:defSemiHidden="0" w:defUnhideWhenUsed="0" w:defQFormat="0" w:count="377">
     <w:lsdException w:name="Normal" w:uiPriority="0" w:qFormat="1"/>
     <w:lsdException w:name="heading 1" w:uiPriority="9" w:qFormat="1"/>
     <w:lsdException w:name="heading 2" w:semiHidden="1" w:uiPriority="9" w:unhideWhenUsed="1" w:qFormat="1"/>
@@ -1175,7 +1219,6 @@
     <w:lsdException w:name="HTML Sample" w:semiHidden="1" w:unhideWhenUsed="1"/>
     <w:lsdException w:name="HTML Typewriter" w:semiHidden="1" w:unhideWhenUsed="1"/>
     <w:lsdException w:name="HTML Variable" w:semiHidden="1" w:unhideWhenUsed="1"/>
-    <w:lsdException w:name="Normal Table" w:semiHidden="1" w:unhideWhenUsed="1"/>
     <w:lsdException w:name="annotation subject" w:semiHidden="1" w:unhideWhenUsed="1"/>
     <w:lsdException w:name="No List" w:semiHidden="1" w:unhideWhenUsed="1"/>
     <w:lsdException w:name="Outline List 1" w:semiHidden="1" w:unhideWhenUsed="1"/>
@@ -1222,10 +1265,8 @@
     <w:lsdException w:name="Table Subtle 2" w:semiHidden="1" w:unhideWhenUsed="1"/>
     <w:lsdException w:name="Table Web 1" w:semiHidden="1" w:unhideWhenUsed="1"/>
     <w:lsdException w:name="Table Web 2" w:semiHidden="1" w:unhideWhenUsed="1"/>
-    <w:lsdException w:name="Table Web 3" w:semiHidden="1" w:unhideWhenUsed="1"/>
     <w:lsdException w:name="Balloon Text" w:semiHidden="1" w:unhideWhenUsed="1"/>
     <w:lsdException w:name="Table Grid" w:uiPriority="39"/>
-    <w:lsdException w:name="Table Theme" w:semiHidden="1" w:unhideWhenUsed="1"/>
     <w:lsdException w:name="Placeholder Text" w:semiHidden="1"/>
     <w:lsdException w:name="No Spacing" w:uiPriority="1" w:qFormat="1"/>
     <w:lsdException w:name="Light Shading" w:uiPriority="60"/>
@@ -1446,16 +1487,17 @@
     <w:lsdException w:name="Hashtag" w:semiHidden="1" w:unhideWhenUsed="1"/>
     <w:lsdException w:name="Unresolved Mention" w:semiHidden="1" w:unhideWhenUsed="1"/>
     <w:lsdException w:name="Smart Link" w:semiHidden="1" w:unhideWhenUsed="1"/>
+    <w:lsdException w:name="Smart Link Error" w:semiHidden="1" w:unhideWhenUsed="1"/>
   </w:latentStyles>
-  <w:style w:type="paragraph" w:default="1" w:styleId="Normaali">
+  <w:style w:type="paragraph" w:default="1" w:styleId="Normal">
     <w:name w:val="Normal"/>
     <w:qFormat/>
   </w:style>
-  <w:style w:type="paragraph" w:styleId="Otsikko1">
+  <w:style w:type="paragraph" w:styleId="Heading1">
     <w:name w:val="heading 1"/>
-    <w:basedOn w:val="Normaali"/>
-    <w:next w:val="Normaali"/>
-    <w:link w:val="Otsikko1Char"/>
+    <w:basedOn w:val="Normal"/>
+    <w:next w:val="Normal"/>
+    <w:link w:val="Heading1Char"/>
     <w:uiPriority w:val="9"/>
     <w:qFormat/>
     <w:rsid w:val="006A1266"/>
@@ -1472,13 +1514,13 @@
       <w:szCs w:val="32"/>
     </w:rPr>
   </w:style>
-  <w:style w:type="character" w:default="1" w:styleId="Kappaleenoletusfontti">
+  <w:style w:type="character" w:default="1" w:styleId="DefaultParagraphFont">
     <w:name w:val="Default Paragraph Font"/>
     <w:uiPriority w:val="1"/>
     <w:semiHidden/>
     <w:unhideWhenUsed/>
   </w:style>
-  <w:style w:type="table" w:default="1" w:styleId="Normaalitaulukko">
+  <w:style w:type="table" w:default="1" w:styleId="TableNormal">
     <w:name w:val="Normal Table"/>
     <w:uiPriority w:val="99"/>
     <w:semiHidden/>
@@ -1493,17 +1535,17 @@
       </w:tblCellMar>
     </w:tblPr>
   </w:style>
-  <w:style w:type="numbering" w:default="1" w:styleId="Eiluetteloa">
+  <w:style w:type="numbering" w:default="1" w:styleId="NoList">
     <w:name w:val="No List"/>
     <w:uiPriority w:val="99"/>
     <w:semiHidden/>
     <w:unhideWhenUsed/>
   </w:style>
-  <w:style w:type="paragraph" w:styleId="Otsikko">
+  <w:style w:type="paragraph" w:styleId="Title">
     <w:name w:val="Title"/>
-    <w:basedOn w:val="Normaali"/>
-    <w:next w:val="Normaali"/>
-    <w:link w:val="OtsikkoChar"/>
+    <w:basedOn w:val="Normal"/>
+    <w:next w:val="Normal"/>
+    <w:link w:val="TitleChar"/>
     <w:uiPriority w:val="10"/>
     <w:qFormat/>
     <w:rsid w:val="006A1266"/>
@@ -1519,10 +1561,10 @@
       <w:szCs w:val="56"/>
     </w:rPr>
   </w:style>
-  <w:style w:type="character" w:customStyle="1" w:styleId="OtsikkoChar">
-    <w:name w:val="Otsikko Char"/>
-    <w:basedOn w:val="Kappaleenoletusfontti"/>
-    <w:link w:val="Otsikko"/>
+  <w:style w:type="character" w:customStyle="1" w:styleId="TitleChar">
+    <w:name w:val="Title Char"/>
+    <w:basedOn w:val="DefaultParagraphFont"/>
+    <w:link w:val="Title"/>
     <w:uiPriority w:val="10"/>
     <w:rsid w:val="006A1266"/>
     <w:rPr>
@@ -1533,7 +1575,7 @@
       <w:szCs w:val="56"/>
     </w:rPr>
   </w:style>
-  <w:style w:type="paragraph" w:styleId="Eivli">
+  <w:style w:type="paragraph" w:styleId="NoSpacing">
     <w:name w:val="No Spacing"/>
     <w:uiPriority w:val="1"/>
     <w:qFormat/>
@@ -1542,10 +1584,10 @@
       <w:spacing w:after="0" w:line="240" w:lineRule="auto"/>
     </w:pPr>
   </w:style>
-  <w:style w:type="character" w:customStyle="1" w:styleId="Otsikko1Char">
-    <w:name w:val="Otsikko 1 Char"/>
-    <w:basedOn w:val="Kappaleenoletusfontti"/>
-    <w:link w:val="Otsikko1"/>
+  <w:style w:type="character" w:customStyle="1" w:styleId="Heading1Char">
+    <w:name w:val="Heading 1 Char"/>
+    <w:basedOn w:val="DefaultParagraphFont"/>
+    <w:link w:val="Heading1"/>
     <w:uiPriority w:val="9"/>
     <w:rsid w:val="006A1266"/>
     <w:rPr>
@@ -1555,9 +1597,9 @@
       <w:szCs w:val="32"/>
     </w:rPr>
   </w:style>
-  <w:style w:type="paragraph" w:styleId="Luettelokappale">
+  <w:style w:type="paragraph" w:styleId="ListParagraph">
     <w:name w:val="List Paragraph"/>
-    <w:basedOn w:val="Normaali"/>
+    <w:basedOn w:val="Normal"/>
     <w:uiPriority w:val="34"/>
     <w:qFormat/>
     <w:rsid w:val="006A1266"/>

</xml_diff>

<commit_message>
Edited permissions, and advanced search should show users in any of the company searching user belongs to
</commit_message>
<xml_diff>
--- a/Login_System/Docs/Permissions.docx
+++ b/Login_System/Docs/Permissions.docx
@@ -1,6 +1,6 @@
 
 <file path=word/document.xml><?xml version="1.0" encoding="utf-8"?>
-<w:document xmlns:wpc="http://schemas.microsoft.com/office/word/2010/wordprocessingCanvas" xmlns:cx="http://schemas.microsoft.com/office/drawing/2014/chartex" xmlns:cx1="http://schemas.microsoft.com/office/drawing/2015/9/8/chartex" xmlns:cx2="http://schemas.microsoft.com/office/drawing/2015/10/21/chartex" xmlns:cx3="http://schemas.microsoft.com/office/drawing/2016/5/9/chartex" xmlns:cx4="http://schemas.microsoft.com/office/drawing/2016/5/10/chartex" xmlns:cx5="http://schemas.microsoft.com/office/drawing/2016/5/11/chartex" xmlns:cx6="http://schemas.microsoft.com/office/drawing/2016/5/12/chartex" xmlns:cx7="http://schemas.microsoft.com/office/drawing/2016/5/13/chartex" xmlns:cx8="http://schemas.microsoft.com/office/drawing/2016/5/14/chartex" xmlns:mc="http://schemas.openxmlformats.org/markup-compatibility/2006" xmlns:aink="http://schemas.microsoft.com/office/drawing/2016/ink" xmlns:am3d="http://schemas.microsoft.com/office/drawing/2017/model3d" xmlns:o="urn:schemas-microsoft-com:office:office" xmlns:r="http://schemas.openxmlformats.org/officeDocument/2006/relationships" xmlns:m="http://schemas.openxmlformats.org/officeDocument/2006/math" xmlns:v="urn:schemas-microsoft-com:vml" xmlns:wp14="http://schemas.microsoft.com/office/word/2010/wordprocessingDrawing" xmlns:wp="http://schemas.openxmlformats.org/drawingml/2006/wordprocessingDrawing" xmlns:w10="urn:schemas-microsoft-com:office:word" xmlns:w="http://schemas.openxmlformats.org/wordprocessingml/2006/main" xmlns:w14="http://schemas.microsoft.com/office/word/2010/wordml" xmlns:w15="http://schemas.microsoft.com/office/word/2012/wordml" xmlns:w16cid="http://schemas.microsoft.com/office/word/2016/wordml/cid" xmlns:w16se="http://schemas.microsoft.com/office/word/2015/wordml/symex" xmlns:wpg="http://schemas.microsoft.com/office/word/2010/wordprocessingGroup" xmlns:wpi="http://schemas.microsoft.com/office/word/2010/wordprocessingInk" xmlns:wne="http://schemas.microsoft.com/office/word/2006/wordml" xmlns:wps="http://schemas.microsoft.com/office/word/2010/wordprocessingShape" mc:Ignorable="w14 w15 w16se w16cid wp14">
+<w:document xmlns:wpc="http://schemas.microsoft.com/office/word/2010/wordprocessingCanvas" xmlns:cx="http://schemas.microsoft.com/office/drawing/2014/chartex" xmlns:cx1="http://schemas.microsoft.com/office/drawing/2015/9/8/chartex" xmlns:cx2="http://schemas.microsoft.com/office/drawing/2015/10/21/chartex" xmlns:cx3="http://schemas.microsoft.com/office/drawing/2016/5/9/chartex" xmlns:cx4="http://schemas.microsoft.com/office/drawing/2016/5/10/chartex" xmlns:cx5="http://schemas.microsoft.com/office/drawing/2016/5/11/chartex" xmlns:cx6="http://schemas.microsoft.com/office/drawing/2016/5/12/chartex" xmlns:cx7="http://schemas.microsoft.com/office/drawing/2016/5/13/chartex" xmlns:cx8="http://schemas.microsoft.com/office/drawing/2016/5/14/chartex" xmlns:mc="http://schemas.openxmlformats.org/markup-compatibility/2006" xmlns:aink="http://schemas.microsoft.com/office/drawing/2016/ink" xmlns:am3d="http://schemas.microsoft.com/office/drawing/2017/model3d" xmlns:o="urn:schemas-microsoft-com:office:office" xmlns:r="http://schemas.openxmlformats.org/officeDocument/2006/relationships" xmlns:m="http://schemas.openxmlformats.org/officeDocument/2006/math" xmlns:v="urn:schemas-microsoft-com:vml" xmlns:wp14="http://schemas.microsoft.com/office/word/2010/wordprocessingDrawing" xmlns:wp="http://schemas.openxmlformats.org/drawingml/2006/wordprocessingDrawing" xmlns:w10="urn:schemas-microsoft-com:office:word" xmlns:w="http://schemas.openxmlformats.org/wordprocessingml/2006/main" xmlns:w14="http://schemas.microsoft.com/office/word/2010/wordml" xmlns:w15="http://schemas.microsoft.com/office/word/2012/wordml" xmlns:w16cex="http://schemas.microsoft.com/office/word/2018/wordml/cex" xmlns:w16cid="http://schemas.microsoft.com/office/word/2016/wordml/cid" xmlns:w16="http://schemas.microsoft.com/office/word/2018/wordml" xmlns:w16se="http://schemas.microsoft.com/office/word/2015/wordml/symex" xmlns:wpg="http://schemas.microsoft.com/office/word/2010/wordprocessingGroup" xmlns:wpi="http://schemas.microsoft.com/office/word/2010/wordprocessingInk" xmlns:wne="http://schemas.microsoft.com/office/word/2006/wordml" xmlns:wps="http://schemas.microsoft.com/office/word/2010/wordprocessingShape" mc:Ignorable="w14 w15 w16se w16cid w16 w16cex wp14">
   <w:body>
     <w:p>
       <w:pPr>
@@ -78,7 +78,7 @@
         <w:rPr>
           <w:lang w:val="en-GB"/>
         </w:rPr>
-        <w:t>View a list of employees, and their information.</w:t>
+        <w:t>Edit your own information, change your password</w:t>
       </w:r>
     </w:p>
     <w:p>
@@ -96,7 +96,19 @@
         <w:rPr>
           <w:lang w:val="en-GB"/>
         </w:rPr>
-        <w:t>Edit your own information, change your password</w:t>
+        <w:t>See what group</w:t>
+      </w:r>
+      <w:r>
+        <w:rPr>
+          <w:lang w:val="en-GB"/>
+        </w:rPr>
+        <w:t>(s)</w:t>
+      </w:r>
+      <w:r>
+        <w:rPr>
+          <w:lang w:val="en-GB"/>
+        </w:rPr>
+        <w:t xml:space="preserve"> you are part of</w:t>
       </w:r>
     </w:p>
     <w:p>
@@ -114,19 +126,7 @@
         <w:rPr>
           <w:lang w:val="en-GB"/>
         </w:rPr>
-        <w:t>See what group</w:t>
-      </w:r>
-      <w:r>
-        <w:rPr>
-          <w:lang w:val="en-GB"/>
-        </w:rPr>
-        <w:t>(s)</w:t>
-      </w:r>
-      <w:r>
-        <w:rPr>
-          <w:lang w:val="en-GB"/>
-        </w:rPr>
-        <w:t xml:space="preserve"> you are part of</w:t>
+        <w:t>View your skill evaluations, and their relation to goals.</w:t>
       </w:r>
     </w:p>
     <w:p>
@@ -144,7 +144,35 @@
         <w:rPr>
           <w:lang w:val="en-GB"/>
         </w:rPr>
-        <w:t>View your skill evaluations, and their relation to goals.</w:t>
+        <w:t>User can create certificate, and it is automatically granted to him</w:t>
+      </w:r>
+      <w:r>
+        <w:rPr>
+          <w:lang w:val="en-GB"/>
+        </w:rPr>
+        <w:t xml:space="preserve"> but not grant himself already existing ones</w:t>
+      </w:r>
+    </w:p>
+    <w:p>
+      <w:pPr>
+        <w:pStyle w:val="ListParagraph"/>
+        <w:numPr>
+          <w:ilvl w:val="0"/>
+          <w:numId w:val="1"/>
+        </w:numPr>
+        <w:rPr>
+          <w:b/>
+          <w:bCs/>
+          <w:lang w:val="en-GB"/>
+        </w:rPr>
+      </w:pPr>
+      <w:r>
+        <w:rPr>
+          <w:b/>
+          <w:bCs/>
+          <w:lang w:val="en-GB"/>
+        </w:rPr>
+        <w:t>COURSES</w:t>
       </w:r>
     </w:p>
     <w:p>
@@ -162,7 +190,7 @@
         <w:rPr>
           <w:lang w:val="en-GB"/>
         </w:rPr>
-        <w:t>Add certificates to your profile</w:t>
+        <w:t>View courses, and their basic info</w:t>
       </w:r>
     </w:p>
     <w:p>
@@ -180,7 +208,43 @@
         <w:rPr>
           <w:lang w:val="en-GB"/>
         </w:rPr>
-        <w:t>Select them from a list created by admin</w:t>
+        <w:t>Lesson info, duration, description, location</w:t>
+      </w:r>
+    </w:p>
+    <w:p>
+      <w:pPr>
+        <w:pStyle w:val="ListParagraph"/>
+        <w:numPr>
+          <w:ilvl w:val="1"/>
+          <w:numId w:val="1"/>
+        </w:numPr>
+        <w:rPr>
+          <w:lang w:val="en-GB"/>
+        </w:rPr>
+      </w:pPr>
+      <w:r>
+        <w:rPr>
+          <w:lang w:val="en-GB"/>
+        </w:rPr>
+        <w:t>Join courses and mark them as completed.</w:t>
+      </w:r>
+    </w:p>
+    <w:p>
+      <w:pPr>
+        <w:pStyle w:val="ListParagraph"/>
+        <w:numPr>
+          <w:ilvl w:val="1"/>
+          <w:numId w:val="1"/>
+        </w:numPr>
+        <w:rPr>
+          <w:lang w:val="en-GB"/>
+        </w:rPr>
+      </w:pPr>
+      <w:r>
+        <w:rPr>
+          <w:lang w:val="en-GB"/>
+        </w:rPr>
+        <w:t>View your membership info</w:t>
       </w:r>
     </w:p>
     <w:p>
@@ -191,18 +255,14 @@
           <w:numId w:val="1"/>
         </w:numPr>
         <w:rPr>
-          <w:b/>
-          <w:bCs/>
-          <w:lang w:val="en-GB"/>
-        </w:rPr>
-      </w:pPr>
-      <w:r>
-        <w:rPr>
-          <w:b/>
-          <w:bCs/>
-          <w:lang w:val="en-GB"/>
-        </w:rPr>
-        <w:t>COURSES</w:t>
+          <w:lang w:val="en-GB"/>
+        </w:rPr>
+      </w:pPr>
+      <w:r>
+        <w:rPr>
+          <w:lang w:val="en-GB"/>
+        </w:rPr>
+        <w:t>Companies</w:t>
       </w:r>
     </w:p>
     <w:p>
@@ -220,61 +280,21 @@
         <w:rPr>
           <w:lang w:val="en-GB"/>
         </w:rPr>
-        <w:t>View courses, and their basic info</w:t>
-      </w:r>
-    </w:p>
-    <w:p>
-      <w:pPr>
-        <w:pStyle w:val="ListParagraph"/>
-        <w:numPr>
-          <w:ilvl w:val="2"/>
-          <w:numId w:val="1"/>
-        </w:numPr>
-        <w:rPr>
-          <w:lang w:val="en-GB"/>
-        </w:rPr>
-      </w:pPr>
-      <w:r>
-        <w:rPr>
-          <w:lang w:val="en-GB"/>
-        </w:rPr>
-        <w:t>Lesson info, duration, description, location</w:t>
-      </w:r>
-    </w:p>
-    <w:p>
-      <w:pPr>
-        <w:pStyle w:val="ListParagraph"/>
-        <w:numPr>
-          <w:ilvl w:val="1"/>
-          <w:numId w:val="1"/>
-        </w:numPr>
-        <w:rPr>
-          <w:lang w:val="en-GB"/>
-        </w:rPr>
-      </w:pPr>
-      <w:r>
-        <w:rPr>
-          <w:lang w:val="en-GB"/>
-        </w:rPr>
-        <w:t>Join courses and mark them as completed.</w:t>
-      </w:r>
-    </w:p>
-    <w:p>
-      <w:pPr>
-        <w:pStyle w:val="ListParagraph"/>
-        <w:numPr>
-          <w:ilvl w:val="1"/>
-          <w:numId w:val="1"/>
-        </w:numPr>
-        <w:rPr>
-          <w:lang w:val="en-GB"/>
-        </w:rPr>
-      </w:pPr>
-      <w:r>
-        <w:rPr>
-          <w:lang w:val="en-GB"/>
-        </w:rPr>
-        <w:t>View your membership info</w:t>
+        <w:t xml:space="preserve">Can change active company, </w:t>
+      </w:r>
+      <w:proofErr w:type="gramStart"/>
+      <w:r>
+        <w:rPr>
+          <w:lang w:val="en-GB"/>
+        </w:rPr>
+        <w:t>If</w:t>
+      </w:r>
+      <w:proofErr w:type="gramEnd"/>
+      <w:r>
+        <w:rPr>
+          <w:lang w:val="en-GB"/>
+        </w:rPr>
+        <w:t xml:space="preserve"> belongs to multiple</w:t>
       </w:r>
     </w:p>
     <w:p>
@@ -336,6 +356,12 @@
         </w:rPr>
         <w:t>View a list of employees, edit their info, delete them, add new ones</w:t>
       </w:r>
+      <w:r>
+        <w:rPr>
+          <w:lang w:val="en-GB"/>
+        </w:rPr>
+        <w:t xml:space="preserve"> to any company, they belong to </w:t>
+      </w:r>
     </w:p>
     <w:p>
       <w:pPr>
@@ -352,13 +378,19 @@
         <w:rPr>
           <w:lang w:val="en-GB"/>
         </w:rPr>
-        <w:t xml:space="preserve">View their skills, skill history, </w:t>
+        <w:t xml:space="preserve">View skills, skill history, </w:t>
       </w:r>
       <w:r>
         <w:rPr>
           <w:lang w:val="en-GB"/>
         </w:rPr>
         <w:t>add skill evaluations</w:t>
+      </w:r>
+      <w:r>
+        <w:rPr>
+          <w:lang w:val="en-GB"/>
+        </w:rPr>
+        <w:t xml:space="preserve"> of users in companies they belong to</w:t>
       </w:r>
     </w:p>
     <w:p>
@@ -394,7 +426,13 @@
         <w:rPr>
           <w:lang w:val="en-GB"/>
         </w:rPr>
-        <w:t>See what courses user has completed or attended</w:t>
+        <w:t>See completed or attended</w:t>
+      </w:r>
+      <w:r>
+        <w:rPr>
+          <w:lang w:val="en-GB"/>
+        </w:rPr>
+        <w:t xml:space="preserve"> courses of users that belong to any company that the admin does.</w:t>
       </w:r>
     </w:p>
     <w:p>
@@ -412,7 +450,43 @@
         <w:rPr>
           <w:lang w:val="en-GB"/>
         </w:rPr>
-        <w:t>Add certificates to all users</w:t>
+        <w:t>Add certificates to all</w:t>
+      </w:r>
+      <w:r>
+        <w:rPr>
+          <w:lang w:val="en-GB"/>
+        </w:rPr>
+        <w:t xml:space="preserve"> </w:t>
+      </w:r>
+      <w:r>
+        <w:rPr>
+          <w:lang w:val="en-GB"/>
+        </w:rPr>
+        <w:t>users</w:t>
+      </w:r>
+      <w:r>
+        <w:rPr>
+          <w:lang w:val="en-GB"/>
+        </w:rPr>
+        <w:t xml:space="preserve"> in same company</w:t>
+      </w:r>
+    </w:p>
+    <w:p>
+      <w:pPr>
+        <w:pStyle w:val="ListParagraph"/>
+        <w:numPr>
+          <w:ilvl w:val="1"/>
+          <w:numId w:val="2"/>
+        </w:numPr>
+        <w:rPr>
+          <w:lang w:val="en-GB"/>
+        </w:rPr>
+      </w:pPr>
+      <w:r>
+        <w:rPr>
+          <w:lang w:val="en-GB"/>
+        </w:rPr>
+        <w:t>Assign “admin” and “user” roles to anyone in one of the admins companies</w:t>
       </w:r>
     </w:p>
     <w:p>
@@ -490,6 +564,12 @@
         </w:rPr>
         <w:t>Grade users</w:t>
       </w:r>
+      <w:r>
+        <w:rPr>
+          <w:lang w:val="en-GB"/>
+        </w:rPr>
+        <w:t xml:space="preserve"> in any company admin belongs to</w:t>
+      </w:r>
     </w:p>
     <w:p>
       <w:pPr>
@@ -532,7 +612,7 @@
           <w:bCs/>
           <w:lang w:val="en-GB"/>
         </w:rPr>
-        <w:t>Roles</w:t>
+        <w:t>Groups</w:t>
       </w:r>
     </w:p>
     <w:p>
@@ -550,25 +630,79 @@
         <w:rPr>
           <w:lang w:val="en-GB"/>
         </w:rPr>
-        <w:t>Add</w:t>
-      </w:r>
-      <w:r>
-        <w:rPr>
-          <w:lang w:val="en-GB"/>
-        </w:rPr>
-        <w:t>, delete</w:t>
-      </w:r>
-      <w:r>
-        <w:rPr>
-          <w:lang w:val="en-GB"/>
-        </w:rPr>
-        <w:t xml:space="preserve"> roles (not useful, groups are better</w:t>
-      </w:r>
-      <w:r>
-        <w:rPr>
-          <w:lang w:val="en-GB"/>
-        </w:rPr>
-        <w:t>)</w:t>
+        <w:t>Add, edit, delete groups</w:t>
+      </w:r>
+      <w:r>
+        <w:rPr>
+          <w:lang w:val="en-GB"/>
+        </w:rPr>
+        <w:t xml:space="preserve"> in any of admins companies</w:t>
+      </w:r>
+    </w:p>
+    <w:p>
+      <w:pPr>
+        <w:pStyle w:val="ListParagraph"/>
+        <w:numPr>
+          <w:ilvl w:val="2"/>
+          <w:numId w:val="2"/>
+        </w:numPr>
+        <w:rPr>
+          <w:lang w:val="en-GB"/>
+        </w:rPr>
+      </w:pPr>
+      <w:r>
+        <w:rPr>
+          <w:lang w:val="en-GB"/>
+        </w:rPr>
+        <w:t>View group statistics</w:t>
+      </w:r>
+      <w:r>
+        <w:rPr>
+          <w:lang w:val="en-GB"/>
+        </w:rPr>
+        <w:t xml:space="preserve"> </w:t>
+      </w:r>
+      <w:r>
+        <w:rPr>
+          <w:lang w:val="en-GB"/>
+        </w:rPr>
+        <w:t>in any of admins companies</w:t>
+      </w:r>
+    </w:p>
+    <w:p>
+      <w:pPr>
+        <w:pStyle w:val="ListParagraph"/>
+        <w:numPr>
+          <w:ilvl w:val="2"/>
+          <w:numId w:val="2"/>
+        </w:numPr>
+        <w:rPr>
+          <w:lang w:val="en-GB"/>
+        </w:rPr>
+      </w:pPr>
+      <w:r>
+        <w:rPr>
+          <w:lang w:val="en-GB"/>
+        </w:rPr>
+        <w:t>Add members, goals</w:t>
+      </w:r>
+      <w:r>
+        <w:rPr>
+          <w:lang w:val="en-GB"/>
+        </w:rPr>
+        <w:t xml:space="preserve"> </w:t>
+      </w:r>
+      <w:r>
+        <w:rPr>
+          <w:lang w:val="en-GB"/>
+        </w:rPr>
+        <w:t xml:space="preserve">groups </w:t>
+      </w:r>
+      <w:r>
+        <w:rPr>
+          <w:lang w:val="en-GB"/>
+        </w:rPr>
+        <w:t>in any of admins companies</w:t>
       </w:r>
     </w:p>
     <w:p>
@@ -586,49 +720,7 @@
         <w:rPr>
           <w:lang w:val="en-GB"/>
         </w:rPr>
-        <w:t xml:space="preserve">Can’t delete </w:t>
-      </w:r>
-      <w:r>
-        <w:rPr>
-          <w:lang w:val="en-GB"/>
-        </w:rPr>
-        <w:t>“</w:t>
-      </w:r>
-      <w:r>
-        <w:rPr>
-          <w:lang w:val="en-GB"/>
-        </w:rPr>
-        <w:t>user</w:t>
-      </w:r>
-      <w:r>
-        <w:rPr>
-          <w:lang w:val="en-GB"/>
-        </w:rPr>
-        <w:t>”</w:t>
-      </w:r>
-      <w:r>
-        <w:rPr>
-          <w:lang w:val="en-GB"/>
-        </w:rPr>
-        <w:t xml:space="preserve"> or </w:t>
-      </w:r>
-      <w:r>
-        <w:rPr>
-          <w:lang w:val="en-GB"/>
-        </w:rPr>
-        <w:t>“</w:t>
-      </w:r>
-      <w:r>
-        <w:rPr>
-          <w:lang w:val="en-GB"/>
-        </w:rPr>
-        <w:t>admin</w:t>
-      </w:r>
-      <w:r>
-        <w:rPr>
-          <w:lang w:val="en-GB"/>
-        </w:rPr>
-        <w:t>” roles because they are essential for the app to function.</w:t>
+        <w:t>Note that the goals must be set for each user group before users can evaluate their skills</w:t>
       </w:r>
     </w:p>
     <w:p>
@@ -650,7 +742,7 @@
           <w:bCs/>
           <w:lang w:val="en-GB"/>
         </w:rPr>
-        <w:t>Groups</w:t>
+        <w:t>Skills</w:t>
       </w:r>
     </w:p>
     <w:p>
@@ -668,7 +760,29 @@
         <w:rPr>
           <w:lang w:val="en-GB"/>
         </w:rPr>
-        <w:t>Add, edit, delete groups</w:t>
+        <w:t>Add, edit, delete skills</w:t>
+      </w:r>
+    </w:p>
+    <w:p>
+      <w:pPr>
+        <w:pStyle w:val="ListParagraph"/>
+        <w:numPr>
+          <w:ilvl w:val="1"/>
+          <w:numId w:val="2"/>
+        </w:numPr>
+        <w:rPr>
+          <w:b/>
+          <w:bCs/>
+          <w:lang w:val="en-GB"/>
+        </w:rPr>
+      </w:pPr>
+      <w:r>
+        <w:rPr>
+          <w:b/>
+          <w:bCs/>
+          <w:lang w:val="en-GB"/>
+        </w:rPr>
+        <w:t>Certificates</w:t>
       </w:r>
     </w:p>
     <w:p>
@@ -686,7 +800,29 @@
         <w:rPr>
           <w:lang w:val="en-GB"/>
         </w:rPr>
-        <w:t>View group statistics</w:t>
+        <w:t>Add, edit, delete certificates</w:t>
+      </w:r>
+    </w:p>
+    <w:p>
+      <w:pPr>
+        <w:pStyle w:val="ListParagraph"/>
+        <w:numPr>
+          <w:ilvl w:val="1"/>
+          <w:numId w:val="2"/>
+        </w:numPr>
+        <w:rPr>
+          <w:b/>
+          <w:bCs/>
+          <w:lang w:val="en-GB"/>
+        </w:rPr>
+      </w:pPr>
+      <w:r>
+        <w:rPr>
+          <w:b/>
+          <w:bCs/>
+          <w:lang w:val="en-GB"/>
+        </w:rPr>
+        <w:t>Advanced Search</w:t>
       </w:r>
     </w:p>
     <w:p>
@@ -697,32 +833,60 @@
           <w:numId w:val="2"/>
         </w:numPr>
         <w:rPr>
-          <w:lang w:val="en-GB"/>
-        </w:rPr>
-      </w:pPr>
-      <w:r>
-        <w:rPr>
-          <w:lang w:val="en-GB"/>
-        </w:rPr>
-        <w:t>Add members, goals</w:t>
-      </w:r>
-    </w:p>
-    <w:p>
-      <w:pPr>
-        <w:pStyle w:val="ListParagraph"/>
-        <w:numPr>
-          <w:ilvl w:val="3"/>
+          <w:b/>
+          <w:bCs/>
+          <w:lang w:val="en-GB"/>
+        </w:rPr>
+      </w:pPr>
+      <w:r>
+        <w:rPr>
+          <w:lang w:val="en-GB"/>
+        </w:rPr>
+        <w:t xml:space="preserve">Search shows </w:t>
+      </w:r>
+      <w:r>
+        <w:rPr>
+          <w:lang w:val="en-GB"/>
+        </w:rPr>
+        <w:t>user’s</w:t>
+      </w:r>
+      <w:r>
+        <w:rPr>
+          <w:lang w:val="en-GB"/>
+        </w:rPr>
+        <w:t xml:space="preserve"> full information if belongs to one of the </w:t>
+      </w:r>
+      <w:r>
+        <w:rPr>
+          <w:lang w:val="en-GB"/>
+        </w:rPr>
+        <w:t>companies</w:t>
+      </w:r>
+      <w:r>
+        <w:rPr>
+          <w:lang w:val="en-GB"/>
+        </w:rPr>
+        <w:t xml:space="preserve"> </w:t>
+      </w:r>
+    </w:p>
+    <w:p>
+      <w:pPr>
+        <w:pStyle w:val="ListParagraph"/>
+        <w:numPr>
+          <w:ilvl w:val="2"/>
           <w:numId w:val="2"/>
         </w:numPr>
         <w:rPr>
-          <w:lang w:val="en-GB"/>
-        </w:rPr>
-      </w:pPr>
-      <w:r>
-        <w:rPr>
-          <w:lang w:val="en-GB"/>
-        </w:rPr>
-        <w:t>Note that the goals must be set for each user group before users can evaluate their skills</w:t>
+          <w:b/>
+          <w:bCs/>
+          <w:lang w:val="en-GB"/>
+        </w:rPr>
+      </w:pPr>
+      <w:r>
+        <w:rPr>
+          <w:lang w:val="en-GB"/>
+        </w:rPr>
+        <w:t>Company filter shows only companies admin belongs to</w:t>
       </w:r>
     </w:p>
     <w:p>
@@ -740,11 +904,10 @@
       </w:pPr>
       <w:r>
         <w:rPr>
-          <w:b/>
-          <w:bCs/>
-          <w:lang w:val="en-GB"/>
-        </w:rPr>
-        <w:t>Skills</w:t>
+          <w:lang w:val="en-GB"/>
+        </w:rPr>
+        <w:lastRenderedPageBreak/>
+        <w:t>Companies</w:t>
       </w:r>
     </w:p>
     <w:p>
@@ -755,14 +918,253 @@
           <w:numId w:val="2"/>
         </w:numPr>
         <w:rPr>
-          <w:lang w:val="en-GB"/>
-        </w:rPr>
-      </w:pPr>
-      <w:r>
-        <w:rPr>
-          <w:lang w:val="en-GB"/>
-        </w:rPr>
-        <w:t>Add, edit, delete skills</w:t>
+          <w:b/>
+          <w:bCs/>
+          <w:lang w:val="en-GB"/>
+        </w:rPr>
+      </w:pPr>
+      <w:r>
+        <w:rPr>
+          <w:lang w:val="en-GB"/>
+        </w:rPr>
+        <w:t>Can view companies and their details. But only users from one of admins companies can be viewed in full detail</w:t>
+      </w:r>
+    </w:p>
+    <w:p>
+      <w:pPr>
+        <w:pStyle w:val="Heading1"/>
+        <w:rPr>
+          <w:b/>
+          <w:bCs/>
+          <w:color w:val="auto"/>
+          <w:lang w:val="en-GB"/>
+        </w:rPr>
+      </w:pPr>
+      <w:proofErr w:type="spellStart"/>
+      <w:r>
+        <w:rPr>
+          <w:b/>
+          <w:bCs/>
+          <w:color w:val="auto"/>
+          <w:lang w:val="en-GB"/>
+        </w:rPr>
+        <w:t>Superadmin</w:t>
+      </w:r>
+      <w:proofErr w:type="spellEnd"/>
+      <w:r>
+        <w:rPr>
+          <w:b/>
+          <w:bCs/>
+          <w:color w:val="auto"/>
+          <w:lang w:val="en-GB"/>
+        </w:rPr>
+        <w:t>:</w:t>
+      </w:r>
+    </w:p>
+    <w:p>
+      <w:pPr>
+        <w:pStyle w:val="ListParagraph"/>
+        <w:numPr>
+          <w:ilvl w:val="0"/>
+          <w:numId w:val="3"/>
+        </w:numPr>
+        <w:rPr>
+          <w:lang w:val="en-GB"/>
+        </w:rPr>
+      </w:pPr>
+      <w:r>
+        <w:rPr>
+          <w:lang w:val="en-GB"/>
+        </w:rPr>
+        <w:t>EMPLOYEES</w:t>
+      </w:r>
+    </w:p>
+    <w:p>
+      <w:pPr>
+        <w:pStyle w:val="ListParagraph"/>
+        <w:numPr>
+          <w:ilvl w:val="2"/>
+          <w:numId w:val="3"/>
+        </w:numPr>
+        <w:rPr>
+          <w:lang w:val="en-GB"/>
+        </w:rPr>
+      </w:pPr>
+      <w:r>
+        <w:rPr>
+          <w:lang w:val="en-GB"/>
+        </w:rPr>
+        <w:t>View a list of employees, edit their info, delete them and add new ones</w:t>
+      </w:r>
+    </w:p>
+    <w:p>
+      <w:pPr>
+        <w:pStyle w:val="ListParagraph"/>
+        <w:numPr>
+          <w:ilvl w:val="0"/>
+          <w:numId w:val="6"/>
+        </w:numPr>
+        <w:rPr>
+          <w:lang w:val="en-GB"/>
+        </w:rPr>
+      </w:pPr>
+      <w:r>
+        <w:rPr>
+          <w:lang w:val="en-GB"/>
+        </w:rPr>
+        <w:t>View their skills, skill history, add skill</w:t>
+      </w:r>
+      <w:r>
+        <w:rPr>
+          <w:lang w:val="en-GB"/>
+        </w:rPr>
+        <w:t xml:space="preserve"> </w:t>
+      </w:r>
+      <w:r>
+        <w:rPr>
+          <w:lang w:val="en-GB"/>
+        </w:rPr>
+        <w:t>edit, delete skill evaluations</w:t>
+      </w:r>
+    </w:p>
+    <w:p>
+      <w:pPr>
+        <w:pStyle w:val="ListParagraph"/>
+        <w:numPr>
+          <w:ilvl w:val="0"/>
+          <w:numId w:val="6"/>
+        </w:numPr>
+        <w:rPr>
+          <w:lang w:val="en-GB"/>
+        </w:rPr>
+      </w:pPr>
+      <w:r>
+        <w:rPr>
+          <w:lang w:val="en-GB"/>
+        </w:rPr>
+        <w:t>See completed or attended courses</w:t>
+      </w:r>
+    </w:p>
+    <w:p>
+      <w:pPr>
+        <w:pStyle w:val="ListParagraph"/>
+        <w:numPr>
+          <w:ilvl w:val="0"/>
+          <w:numId w:val="6"/>
+        </w:numPr>
+        <w:rPr>
+          <w:lang w:val="en-GB"/>
+        </w:rPr>
+      </w:pPr>
+      <w:r>
+        <w:rPr>
+          <w:lang w:val="en-GB"/>
+        </w:rPr>
+        <w:t>Add certificates to all users</w:t>
+      </w:r>
+    </w:p>
+    <w:p>
+      <w:pPr>
+        <w:pStyle w:val="ListParagraph"/>
+        <w:numPr>
+          <w:ilvl w:val="0"/>
+          <w:numId w:val="6"/>
+        </w:numPr>
+        <w:rPr>
+          <w:lang w:val="en-GB"/>
+        </w:rPr>
+      </w:pPr>
+      <w:r>
+        <w:rPr>
+          <w:lang w:val="en-GB"/>
+        </w:rPr>
+        <w:t>Assign “</w:t>
+      </w:r>
+      <w:proofErr w:type="spellStart"/>
+      <w:r>
+        <w:rPr>
+          <w:lang w:val="en-GB"/>
+        </w:rPr>
+        <w:t>superadmin</w:t>
+      </w:r>
+      <w:proofErr w:type="spellEnd"/>
+      <w:r>
+        <w:rPr>
+          <w:lang w:val="en-GB"/>
+        </w:rPr>
+        <w:t>”, “admin” and “user” roles to anyone</w:t>
+      </w:r>
+    </w:p>
+    <w:p>
+      <w:pPr>
+        <w:pStyle w:val="ListParagraph"/>
+        <w:numPr>
+          <w:ilvl w:val="0"/>
+          <w:numId w:val="3"/>
+        </w:numPr>
+        <w:rPr>
+          <w:lang w:val="en-GB"/>
+        </w:rPr>
+      </w:pPr>
+      <w:r>
+        <w:rPr>
+          <w:lang w:val="en-GB"/>
+        </w:rPr>
+        <w:t>COURSES</w:t>
+      </w:r>
+    </w:p>
+    <w:p>
+      <w:pPr>
+        <w:pStyle w:val="ListParagraph"/>
+        <w:numPr>
+          <w:ilvl w:val="2"/>
+          <w:numId w:val="3"/>
+        </w:numPr>
+        <w:rPr>
+          <w:lang w:val="en-GB"/>
+        </w:rPr>
+      </w:pPr>
+      <w:r>
+        <w:rPr>
+          <w:lang w:val="en-GB"/>
+        </w:rPr>
+        <w:t>Add new Courses and edit information of any course</w:t>
+      </w:r>
+    </w:p>
+    <w:p>
+      <w:pPr>
+        <w:pStyle w:val="ListParagraph"/>
+        <w:numPr>
+          <w:ilvl w:val="2"/>
+          <w:numId w:val="3"/>
+        </w:numPr>
+        <w:rPr>
+          <w:lang w:val="en-GB"/>
+        </w:rPr>
+      </w:pPr>
+      <w:r>
+        <w:rPr>
+          <w:lang w:val="en-GB"/>
+        </w:rPr>
+        <w:t>Add members and attendees to course/lessons</w:t>
+      </w:r>
+    </w:p>
+    <w:p>
+      <w:pPr>
+        <w:pStyle w:val="ListParagraph"/>
+        <w:numPr>
+          <w:ilvl w:val="2"/>
+          <w:numId w:val="3"/>
+        </w:numPr>
+        <w:rPr>
+          <w:lang w:val="en-GB"/>
+        </w:rPr>
+      </w:pPr>
+      <w:r>
+        <w:rPr>
+          <w:lang w:val="en-GB"/>
+        </w:rPr>
+        <w:t>Grade Users</w:t>
       </w:r>
     </w:p>
     <w:p>
@@ -770,18 +1172,167 @@
         <w:pStyle w:val="ListParagraph"/>
         <w:numPr>
           <w:ilvl w:val="1"/>
-          <w:numId w:val="2"/>
-        </w:numPr>
-        <w:rPr>
-          <w:b/>
-          <w:bCs/>
-          <w:lang w:val="en-GB"/>
-        </w:rPr>
-      </w:pPr>
-      <w:r>
-        <w:rPr>
-          <w:b/>
-          <w:bCs/>
+          <w:numId w:val="3"/>
+        </w:numPr>
+        <w:rPr>
+          <w:lang w:val="en-GB"/>
+        </w:rPr>
+      </w:pPr>
+      <w:r>
+        <w:rPr>
+          <w:lang w:val="en-GB"/>
+        </w:rPr>
+        <w:t>ADMINISTRATOR MENU</w:t>
+      </w:r>
+    </w:p>
+    <w:p>
+      <w:pPr>
+        <w:pStyle w:val="ListParagraph"/>
+        <w:ind w:left="1080"/>
+        <w:rPr>
+          <w:lang w:val="en-GB"/>
+        </w:rPr>
+      </w:pPr>
+    </w:p>
+    <w:p>
+      <w:pPr>
+        <w:pStyle w:val="ListParagraph"/>
+        <w:numPr>
+          <w:ilvl w:val="2"/>
+          <w:numId w:val="3"/>
+        </w:numPr>
+        <w:rPr>
+          <w:lang w:val="en-GB"/>
+        </w:rPr>
+      </w:pPr>
+      <w:r>
+        <w:rPr>
+          <w:lang w:val="en-GB"/>
+        </w:rPr>
+        <w:t>Groups</w:t>
+      </w:r>
+    </w:p>
+    <w:p>
+      <w:pPr>
+        <w:pStyle w:val="ListParagraph"/>
+        <w:numPr>
+          <w:ilvl w:val="3"/>
+          <w:numId w:val="3"/>
+        </w:numPr>
+        <w:rPr>
+          <w:lang w:val="en-GB"/>
+        </w:rPr>
+      </w:pPr>
+      <w:r>
+        <w:rPr>
+          <w:lang w:val="en-GB"/>
+        </w:rPr>
+        <w:t>Add, edit, delete groups</w:t>
+      </w:r>
+    </w:p>
+    <w:p>
+      <w:pPr>
+        <w:pStyle w:val="ListParagraph"/>
+        <w:numPr>
+          <w:ilvl w:val="3"/>
+          <w:numId w:val="3"/>
+        </w:numPr>
+        <w:rPr>
+          <w:lang w:val="en-GB"/>
+        </w:rPr>
+      </w:pPr>
+      <w:r>
+        <w:rPr>
+          <w:lang w:val="en-GB"/>
+        </w:rPr>
+        <w:t>View Group statistics</w:t>
+      </w:r>
+    </w:p>
+    <w:p>
+      <w:pPr>
+        <w:pStyle w:val="ListParagraph"/>
+        <w:numPr>
+          <w:ilvl w:val="3"/>
+          <w:numId w:val="3"/>
+        </w:numPr>
+        <w:rPr>
+          <w:lang w:val="en-GB"/>
+        </w:rPr>
+      </w:pPr>
+      <w:r>
+        <w:rPr>
+          <w:lang w:val="en-GB"/>
+        </w:rPr>
+        <w:t>Add members, goals to groups</w:t>
+      </w:r>
+    </w:p>
+    <w:p>
+      <w:pPr>
+        <w:pStyle w:val="ListParagraph"/>
+        <w:numPr>
+          <w:ilvl w:val="4"/>
+          <w:numId w:val="3"/>
+        </w:numPr>
+        <w:rPr>
+          <w:lang w:val="en-GB"/>
+        </w:rPr>
+      </w:pPr>
+      <w:r>
+        <w:rPr>
+          <w:lang w:val="en-GB"/>
+        </w:rPr>
+        <w:t>Note that the goals must be set for each user group before users can evaluate their skills</w:t>
+      </w:r>
+    </w:p>
+    <w:p>
+      <w:pPr>
+        <w:pStyle w:val="ListParagraph"/>
+        <w:numPr>
+          <w:ilvl w:val="2"/>
+          <w:numId w:val="3"/>
+        </w:numPr>
+        <w:rPr>
+          <w:lang w:val="en-GB"/>
+        </w:rPr>
+      </w:pPr>
+      <w:r>
+        <w:rPr>
+          <w:lang w:val="en-GB"/>
+        </w:rPr>
+        <w:t>Skills</w:t>
+      </w:r>
+    </w:p>
+    <w:p>
+      <w:pPr>
+        <w:pStyle w:val="ListParagraph"/>
+        <w:numPr>
+          <w:ilvl w:val="3"/>
+          <w:numId w:val="3"/>
+        </w:numPr>
+        <w:rPr>
+          <w:lang w:val="en-GB"/>
+        </w:rPr>
+      </w:pPr>
+      <w:r>
+        <w:rPr>
+          <w:lang w:val="en-GB"/>
+        </w:rPr>
+        <w:t>Add, edit and delete skills</w:t>
+      </w:r>
+    </w:p>
+    <w:p>
+      <w:pPr>
+        <w:pStyle w:val="ListParagraph"/>
+        <w:numPr>
+          <w:ilvl w:val="2"/>
+          <w:numId w:val="3"/>
+        </w:numPr>
+        <w:rPr>
+          <w:lang w:val="en-GB"/>
+        </w:rPr>
+      </w:pPr>
+      <w:r>
+        <w:rPr>
           <w:lang w:val="en-GB"/>
         </w:rPr>
         <w:t>Certificates</w:t>
@@ -791,37 +1342,33 @@
       <w:pPr>
         <w:pStyle w:val="ListParagraph"/>
         <w:numPr>
+          <w:ilvl w:val="3"/>
+          <w:numId w:val="3"/>
+        </w:numPr>
+        <w:rPr>
+          <w:lang w:val="en-GB"/>
+        </w:rPr>
+      </w:pPr>
+      <w:r>
+        <w:rPr>
+          <w:lang w:val="en-GB"/>
+        </w:rPr>
+        <w:t>Add, edit, delete certificates</w:t>
+      </w:r>
+    </w:p>
+    <w:p>
+      <w:pPr>
+        <w:pStyle w:val="ListParagraph"/>
+        <w:numPr>
           <w:ilvl w:val="2"/>
-          <w:numId w:val="2"/>
-        </w:numPr>
-        <w:rPr>
-          <w:lang w:val="en-GB"/>
-        </w:rPr>
-      </w:pPr>
-      <w:r>
-        <w:rPr>
-          <w:lang w:val="en-GB"/>
-        </w:rPr>
-        <w:t>Add, edit, delete certificates</w:t>
-      </w:r>
-    </w:p>
-    <w:p>
-      <w:pPr>
-        <w:pStyle w:val="ListParagraph"/>
-        <w:numPr>
-          <w:ilvl w:val="1"/>
-          <w:numId w:val="2"/>
-        </w:numPr>
-        <w:rPr>
-          <w:b/>
-          <w:bCs/>
-          <w:lang w:val="en-GB"/>
-        </w:rPr>
-      </w:pPr>
-      <w:r>
-        <w:rPr>
-          <w:b/>
-          <w:bCs/>
+          <w:numId w:val="3"/>
+        </w:numPr>
+        <w:rPr>
+          <w:lang w:val="en-GB"/>
+        </w:rPr>
+      </w:pPr>
+      <w:r>
+        <w:rPr>
           <w:lang w:val="en-GB"/>
         </w:rPr>
         <w:t>Advanced Search</w:t>
@@ -831,23 +1378,64 @@
       <w:pPr>
         <w:pStyle w:val="ListParagraph"/>
         <w:numPr>
+          <w:ilvl w:val="3"/>
+          <w:numId w:val="3"/>
+        </w:numPr>
+        <w:rPr>
+          <w:lang w:val="en-GB"/>
+        </w:rPr>
+      </w:pPr>
+      <w:r>
+        <w:rPr>
+          <w:lang w:val="en-GB"/>
+        </w:rPr>
+        <w:t>Shows all info on all users. Can use company filter with all companies</w:t>
+      </w:r>
+    </w:p>
+    <w:p>
+      <w:pPr>
+        <w:pStyle w:val="ListParagraph"/>
+        <w:numPr>
           <w:ilvl w:val="2"/>
-          <w:numId w:val="2"/>
-        </w:numPr>
-        <w:rPr>
-          <w:b/>
-          <w:bCs/>
-          <w:lang w:val="en-GB"/>
-        </w:rPr>
-      </w:pPr>
-      <w:r>
-        <w:rPr>
-          <w:lang w:val="en-GB"/>
-        </w:rPr>
-        <w:t>Search more precise and with multiple filtering</w:t>
-      </w:r>
-      <w:bookmarkStart w:id="0" w:name="_GoBack"/>
-      <w:bookmarkEnd w:id="0"/>
+          <w:numId w:val="3"/>
+        </w:numPr>
+        <w:rPr>
+          <w:lang w:val="en-GB"/>
+        </w:rPr>
+      </w:pPr>
+      <w:r>
+        <w:rPr>
+          <w:lang w:val="en-GB"/>
+        </w:rPr>
+        <w:t>Companies</w:t>
+      </w:r>
+    </w:p>
+    <w:p>
+      <w:pPr>
+        <w:pStyle w:val="ListParagraph"/>
+        <w:numPr>
+          <w:ilvl w:val="3"/>
+          <w:numId w:val="3"/>
+        </w:numPr>
+        <w:rPr>
+          <w:lang w:val="en-GB"/>
+        </w:rPr>
+      </w:pPr>
+      <w:r>
+        <w:rPr>
+          <w:lang w:val="en-GB"/>
+        </w:rPr>
+        <w:t>Can create, add users, edit and delete companies</w:t>
+      </w:r>
+    </w:p>
+    <w:p>
+      <w:pPr>
+        <w:pStyle w:val="ListParagraph"/>
+        <w:ind w:left="1080"/>
+        <w:rPr>
+          <w:lang w:val="en-GB"/>
+        </w:rPr>
+      </w:pPr>
     </w:p>
     <w:sectPr>
       <w:pgSz w:w="11906" w:h="16838"/>
@@ -860,11 +1448,463 @@
 </file>
 
 <file path=word/numbering.xml><?xml version="1.0" encoding="utf-8"?>
-<w:numbering xmlns:wpc="http://schemas.microsoft.com/office/word/2010/wordprocessingCanvas" xmlns:cx="http://schemas.microsoft.com/office/drawing/2014/chartex" xmlns:cx1="http://schemas.microsoft.com/office/drawing/2015/9/8/chartex" xmlns:cx2="http://schemas.microsoft.com/office/drawing/2015/10/21/chartex" xmlns:cx3="http://schemas.microsoft.com/office/drawing/2016/5/9/chartex" xmlns:cx4="http://schemas.microsoft.com/office/drawing/2016/5/10/chartex" xmlns:cx5="http://schemas.microsoft.com/office/drawing/2016/5/11/chartex" xmlns:cx6="http://schemas.microsoft.com/office/drawing/2016/5/12/chartex" xmlns:cx7="http://schemas.microsoft.com/office/drawing/2016/5/13/chartex" xmlns:cx8="http://schemas.microsoft.com/office/drawing/2016/5/14/chartex" xmlns:mc="http://schemas.openxmlformats.org/markup-compatibility/2006" xmlns:aink="http://schemas.microsoft.com/office/drawing/2016/ink" xmlns:am3d="http://schemas.microsoft.com/office/drawing/2017/model3d" xmlns:o="urn:schemas-microsoft-com:office:office" xmlns:r="http://schemas.openxmlformats.org/officeDocument/2006/relationships" xmlns:m="http://schemas.openxmlformats.org/officeDocument/2006/math" xmlns:v="urn:schemas-microsoft-com:vml" xmlns:wp14="http://schemas.microsoft.com/office/word/2010/wordprocessingDrawing" xmlns:wp="http://schemas.openxmlformats.org/drawingml/2006/wordprocessingDrawing" xmlns:w10="urn:schemas-microsoft-com:office:word" xmlns:w="http://schemas.openxmlformats.org/wordprocessingml/2006/main" xmlns:w14="http://schemas.microsoft.com/office/word/2010/wordml" xmlns:w15="http://schemas.microsoft.com/office/word/2012/wordml" xmlns:w16cid="http://schemas.microsoft.com/office/word/2016/wordml/cid" xmlns:w16se="http://schemas.microsoft.com/office/word/2015/wordml/symex" xmlns:wpg="http://schemas.microsoft.com/office/word/2010/wordprocessingGroup" xmlns:wpi="http://schemas.microsoft.com/office/word/2010/wordprocessingInk" xmlns:wne="http://schemas.microsoft.com/office/word/2006/wordml" xmlns:wps="http://schemas.microsoft.com/office/word/2010/wordprocessingShape" mc:Ignorable="w14 w15 w16se w16cid wp14">
+<w:numbering xmlns:wpc="http://schemas.microsoft.com/office/word/2010/wordprocessingCanvas" xmlns:cx="http://schemas.microsoft.com/office/drawing/2014/chartex" xmlns:cx1="http://schemas.microsoft.com/office/drawing/2015/9/8/chartex" xmlns:cx2="http://schemas.microsoft.com/office/drawing/2015/10/21/chartex" xmlns:cx3="http://schemas.microsoft.com/office/drawing/2016/5/9/chartex" xmlns:cx4="http://schemas.microsoft.com/office/drawing/2016/5/10/chartex" xmlns:cx5="http://schemas.microsoft.com/office/drawing/2016/5/11/chartex" xmlns:cx6="http://schemas.microsoft.com/office/drawing/2016/5/12/chartex" xmlns:cx7="http://schemas.microsoft.com/office/drawing/2016/5/13/chartex" xmlns:cx8="http://schemas.microsoft.com/office/drawing/2016/5/14/chartex" xmlns:mc="http://schemas.openxmlformats.org/markup-compatibility/2006" xmlns:aink="http://schemas.microsoft.com/office/drawing/2016/ink" xmlns:am3d="http://schemas.microsoft.com/office/drawing/2017/model3d" xmlns:o="urn:schemas-microsoft-com:office:office" xmlns:r="http://schemas.openxmlformats.org/officeDocument/2006/relationships" xmlns:m="http://schemas.openxmlformats.org/officeDocument/2006/math" xmlns:v="urn:schemas-microsoft-com:vml" xmlns:wp14="http://schemas.microsoft.com/office/word/2010/wordprocessingDrawing" xmlns:wp="http://schemas.openxmlformats.org/drawingml/2006/wordprocessingDrawing" xmlns:w10="urn:schemas-microsoft-com:office:word" xmlns:w="http://schemas.openxmlformats.org/wordprocessingml/2006/main" xmlns:w14="http://schemas.microsoft.com/office/word/2010/wordml" xmlns:w15="http://schemas.microsoft.com/office/word/2012/wordml" xmlns:w16cex="http://schemas.microsoft.com/office/word/2018/wordml/cex" xmlns:w16cid="http://schemas.microsoft.com/office/word/2016/wordml/cid" xmlns:w16="http://schemas.microsoft.com/office/word/2018/wordml" xmlns:w16se="http://schemas.microsoft.com/office/word/2015/wordml/symex" xmlns:wpg="http://schemas.microsoft.com/office/word/2010/wordprocessingGroup" xmlns:wpi="http://schemas.microsoft.com/office/word/2010/wordprocessingInk" xmlns:wne="http://schemas.microsoft.com/office/word/2006/wordml" xmlns:wps="http://schemas.microsoft.com/office/word/2010/wordprocessingShape" mc:Ignorable="w14 w15 w16se w16cid w16 w16cex wp14">
   <w:abstractNum w:abstractNumId="0" w15:restartNumberingAfterBreak="0">
+    <w:nsid w:val="04817291"/>
+    <w:multiLevelType w:val="hybridMultilevel"/>
+    <w:tmpl w:val="E81E617E"/>
+    <w:lvl w:ilvl="0" w:tplc="040B0003">
+      <w:start w:val="1"/>
+      <w:numFmt w:val="bullet"/>
+      <w:lvlText w:val="o"/>
+      <w:lvlJc w:val="left"/>
+      <w:pPr>
+        <w:ind w:left="1080" w:hanging="360"/>
+      </w:pPr>
+      <w:rPr>
+        <w:rFonts w:ascii="Courier New" w:hAnsi="Courier New" w:cs="Courier New" w:hint="default"/>
+      </w:rPr>
+    </w:lvl>
+    <w:lvl w:ilvl="1" w:tplc="20000005">
+      <w:start w:val="1"/>
+      <w:numFmt w:val="bullet"/>
+      <w:lvlText w:val=""/>
+      <w:lvlJc w:val="left"/>
+      <w:pPr>
+        <w:ind w:left="1800" w:hanging="360"/>
+      </w:pPr>
+      <w:rPr>
+        <w:rFonts w:ascii="Wingdings" w:hAnsi="Wingdings" w:hint="default"/>
+      </w:rPr>
+    </w:lvl>
+    <w:lvl w:ilvl="2" w:tplc="20000005" w:tentative="1">
+      <w:start w:val="1"/>
+      <w:numFmt w:val="bullet"/>
+      <w:lvlText w:val=""/>
+      <w:lvlJc w:val="left"/>
+      <w:pPr>
+        <w:ind w:left="2520" w:hanging="360"/>
+      </w:pPr>
+      <w:rPr>
+        <w:rFonts w:ascii="Wingdings" w:hAnsi="Wingdings" w:hint="default"/>
+      </w:rPr>
+    </w:lvl>
+    <w:lvl w:ilvl="3" w:tplc="20000001" w:tentative="1">
+      <w:start w:val="1"/>
+      <w:numFmt w:val="bullet"/>
+      <w:lvlText w:val=""/>
+      <w:lvlJc w:val="left"/>
+      <w:pPr>
+        <w:ind w:left="3240" w:hanging="360"/>
+      </w:pPr>
+      <w:rPr>
+        <w:rFonts w:ascii="Symbol" w:hAnsi="Symbol" w:hint="default"/>
+      </w:rPr>
+    </w:lvl>
+    <w:lvl w:ilvl="4" w:tplc="20000003" w:tentative="1">
+      <w:start w:val="1"/>
+      <w:numFmt w:val="bullet"/>
+      <w:lvlText w:val="o"/>
+      <w:lvlJc w:val="left"/>
+      <w:pPr>
+        <w:ind w:left="3960" w:hanging="360"/>
+      </w:pPr>
+      <w:rPr>
+        <w:rFonts w:ascii="Courier New" w:hAnsi="Courier New" w:cs="Courier New" w:hint="default"/>
+      </w:rPr>
+    </w:lvl>
+    <w:lvl w:ilvl="5" w:tplc="20000005" w:tentative="1">
+      <w:start w:val="1"/>
+      <w:numFmt w:val="bullet"/>
+      <w:lvlText w:val=""/>
+      <w:lvlJc w:val="left"/>
+      <w:pPr>
+        <w:ind w:left="4680" w:hanging="360"/>
+      </w:pPr>
+      <w:rPr>
+        <w:rFonts w:ascii="Wingdings" w:hAnsi="Wingdings" w:hint="default"/>
+      </w:rPr>
+    </w:lvl>
+    <w:lvl w:ilvl="6" w:tplc="20000001" w:tentative="1">
+      <w:start w:val="1"/>
+      <w:numFmt w:val="bullet"/>
+      <w:lvlText w:val=""/>
+      <w:lvlJc w:val="left"/>
+      <w:pPr>
+        <w:ind w:left="5400" w:hanging="360"/>
+      </w:pPr>
+      <w:rPr>
+        <w:rFonts w:ascii="Symbol" w:hAnsi="Symbol" w:hint="default"/>
+      </w:rPr>
+    </w:lvl>
+    <w:lvl w:ilvl="7" w:tplc="20000003" w:tentative="1">
+      <w:start w:val="1"/>
+      <w:numFmt w:val="bullet"/>
+      <w:lvlText w:val="o"/>
+      <w:lvlJc w:val="left"/>
+      <w:pPr>
+        <w:ind w:left="6120" w:hanging="360"/>
+      </w:pPr>
+      <w:rPr>
+        <w:rFonts w:ascii="Courier New" w:hAnsi="Courier New" w:cs="Courier New" w:hint="default"/>
+      </w:rPr>
+    </w:lvl>
+    <w:lvl w:ilvl="8" w:tplc="20000005" w:tentative="1">
+      <w:start w:val="1"/>
+      <w:numFmt w:val="bullet"/>
+      <w:lvlText w:val=""/>
+      <w:lvlJc w:val="left"/>
+      <w:pPr>
+        <w:ind w:left="6840" w:hanging="360"/>
+      </w:pPr>
+      <w:rPr>
+        <w:rFonts w:ascii="Wingdings" w:hAnsi="Wingdings" w:hint="default"/>
+      </w:rPr>
+    </w:lvl>
+  </w:abstractNum>
+  <w:abstractNum w:abstractNumId="1" w15:restartNumberingAfterBreak="0">
+    <w:nsid w:val="0E76704A"/>
+    <w:multiLevelType w:val="hybridMultilevel"/>
+    <w:tmpl w:val="810C277A"/>
+    <w:lvl w:ilvl="0" w:tplc="20000001">
+      <w:start w:val="1"/>
+      <w:numFmt w:val="bullet"/>
+      <w:lvlText w:val=""/>
+      <w:lvlJc w:val="left"/>
+      <w:pPr>
+        <w:ind w:left="360" w:hanging="360"/>
+      </w:pPr>
+      <w:rPr>
+        <w:rFonts w:ascii="Symbol" w:hAnsi="Symbol" w:hint="default"/>
+      </w:rPr>
+    </w:lvl>
+    <w:lvl w:ilvl="1" w:tplc="20000001">
+      <w:start w:val="1"/>
+      <w:numFmt w:val="bullet"/>
+      <w:lvlText w:val=""/>
+      <w:lvlJc w:val="left"/>
+      <w:pPr>
+        <w:ind w:left="360" w:hanging="360"/>
+      </w:pPr>
+      <w:rPr>
+        <w:rFonts w:ascii="Symbol" w:hAnsi="Symbol" w:hint="default"/>
+      </w:rPr>
+    </w:lvl>
+    <w:lvl w:ilvl="2" w:tplc="040B0003">
+      <w:start w:val="1"/>
+      <w:numFmt w:val="bullet"/>
+      <w:lvlText w:val="o"/>
+      <w:lvlJc w:val="left"/>
+      <w:pPr>
+        <w:ind w:left="1080" w:hanging="360"/>
+      </w:pPr>
+      <w:rPr>
+        <w:rFonts w:ascii="Courier New" w:hAnsi="Courier New" w:cs="Courier New" w:hint="default"/>
+      </w:rPr>
+    </w:lvl>
+    <w:lvl w:ilvl="3" w:tplc="20000005">
+      <w:start w:val="1"/>
+      <w:numFmt w:val="bullet"/>
+      <w:lvlText w:val=""/>
+      <w:lvlJc w:val="left"/>
+      <w:pPr>
+        <w:ind w:left="1800" w:hanging="360"/>
+      </w:pPr>
+      <w:rPr>
+        <w:rFonts w:ascii="Wingdings" w:hAnsi="Wingdings" w:hint="default"/>
+      </w:rPr>
+    </w:lvl>
+    <w:lvl w:ilvl="4" w:tplc="20000005">
+      <w:start w:val="1"/>
+      <w:numFmt w:val="bullet"/>
+      <w:lvlText w:val=""/>
+      <w:lvlJc w:val="left"/>
+      <w:pPr>
+        <w:ind w:left="2520" w:hanging="360"/>
+      </w:pPr>
+      <w:rPr>
+        <w:rFonts w:ascii="Wingdings" w:hAnsi="Wingdings" w:hint="default"/>
+      </w:rPr>
+    </w:lvl>
+    <w:lvl w:ilvl="5" w:tplc="20000005">
+      <w:start w:val="1"/>
+      <w:numFmt w:val="bullet"/>
+      <w:lvlText w:val=""/>
+      <w:lvlJc w:val="left"/>
+      <w:pPr>
+        <w:ind w:left="3240" w:hanging="360"/>
+      </w:pPr>
+      <w:rPr>
+        <w:rFonts w:ascii="Wingdings" w:hAnsi="Wingdings" w:hint="default"/>
+      </w:rPr>
+    </w:lvl>
+    <w:lvl w:ilvl="6" w:tplc="20000001" w:tentative="1">
+      <w:start w:val="1"/>
+      <w:numFmt w:val="bullet"/>
+      <w:lvlText w:val=""/>
+      <w:lvlJc w:val="left"/>
+      <w:pPr>
+        <w:ind w:left="3960" w:hanging="360"/>
+      </w:pPr>
+      <w:rPr>
+        <w:rFonts w:ascii="Symbol" w:hAnsi="Symbol" w:hint="default"/>
+      </w:rPr>
+    </w:lvl>
+    <w:lvl w:ilvl="7" w:tplc="20000003" w:tentative="1">
+      <w:start w:val="1"/>
+      <w:numFmt w:val="bullet"/>
+      <w:lvlText w:val="o"/>
+      <w:lvlJc w:val="left"/>
+      <w:pPr>
+        <w:ind w:left="4680" w:hanging="360"/>
+      </w:pPr>
+      <w:rPr>
+        <w:rFonts w:ascii="Courier New" w:hAnsi="Courier New" w:cs="Courier New" w:hint="default"/>
+      </w:rPr>
+    </w:lvl>
+    <w:lvl w:ilvl="8" w:tplc="20000005" w:tentative="1">
+      <w:start w:val="1"/>
+      <w:numFmt w:val="bullet"/>
+      <w:lvlText w:val=""/>
+      <w:lvlJc w:val="left"/>
+      <w:pPr>
+        <w:ind w:left="5400" w:hanging="360"/>
+      </w:pPr>
+      <w:rPr>
+        <w:rFonts w:ascii="Wingdings" w:hAnsi="Wingdings" w:hint="default"/>
+      </w:rPr>
+    </w:lvl>
+  </w:abstractNum>
+  <w:abstractNum w:abstractNumId="2" w15:restartNumberingAfterBreak="0">
+    <w:nsid w:val="244F275F"/>
+    <w:multiLevelType w:val="hybridMultilevel"/>
+    <w:tmpl w:val="A94A1BD4"/>
+    <w:lvl w:ilvl="0" w:tplc="040B0003">
+      <w:start w:val="1"/>
+      <w:numFmt w:val="bullet"/>
+      <w:lvlText w:val="o"/>
+      <w:lvlJc w:val="left"/>
+      <w:pPr>
+        <w:ind w:left="1080" w:hanging="360"/>
+      </w:pPr>
+      <w:rPr>
+        <w:rFonts w:ascii="Courier New" w:hAnsi="Courier New" w:cs="Courier New" w:hint="default"/>
+      </w:rPr>
+    </w:lvl>
+    <w:lvl w:ilvl="1" w:tplc="20000003">
+      <w:start w:val="1"/>
+      <w:numFmt w:val="bullet"/>
+      <w:lvlText w:val="o"/>
+      <w:lvlJc w:val="left"/>
+      <w:pPr>
+        <w:ind w:left="1800" w:hanging="360"/>
+      </w:pPr>
+      <w:rPr>
+        <w:rFonts w:ascii="Courier New" w:hAnsi="Courier New" w:cs="Courier New" w:hint="default"/>
+      </w:rPr>
+    </w:lvl>
+    <w:lvl w:ilvl="2" w:tplc="20000005">
+      <w:start w:val="1"/>
+      <w:numFmt w:val="bullet"/>
+      <w:lvlText w:val=""/>
+      <w:lvlJc w:val="left"/>
+      <w:pPr>
+        <w:ind w:left="2520" w:hanging="360"/>
+      </w:pPr>
+      <w:rPr>
+        <w:rFonts w:ascii="Wingdings" w:hAnsi="Wingdings" w:hint="default"/>
+      </w:rPr>
+    </w:lvl>
+    <w:lvl w:ilvl="3" w:tplc="20000001">
+      <w:start w:val="1"/>
+      <w:numFmt w:val="bullet"/>
+      <w:lvlText w:val=""/>
+      <w:lvlJc w:val="left"/>
+      <w:pPr>
+        <w:ind w:left="3240" w:hanging="360"/>
+      </w:pPr>
+      <w:rPr>
+        <w:rFonts w:ascii="Symbol" w:hAnsi="Symbol" w:hint="default"/>
+      </w:rPr>
+    </w:lvl>
+    <w:lvl w:ilvl="4" w:tplc="20000003" w:tentative="1">
+      <w:start w:val="1"/>
+      <w:numFmt w:val="bullet"/>
+      <w:lvlText w:val="o"/>
+      <w:lvlJc w:val="left"/>
+      <w:pPr>
+        <w:ind w:left="3960" w:hanging="360"/>
+      </w:pPr>
+      <w:rPr>
+        <w:rFonts w:ascii="Courier New" w:hAnsi="Courier New" w:cs="Courier New" w:hint="default"/>
+      </w:rPr>
+    </w:lvl>
+    <w:lvl w:ilvl="5" w:tplc="20000005" w:tentative="1">
+      <w:start w:val="1"/>
+      <w:numFmt w:val="bullet"/>
+      <w:lvlText w:val=""/>
+      <w:lvlJc w:val="left"/>
+      <w:pPr>
+        <w:ind w:left="4680" w:hanging="360"/>
+      </w:pPr>
+      <w:rPr>
+        <w:rFonts w:ascii="Wingdings" w:hAnsi="Wingdings" w:hint="default"/>
+      </w:rPr>
+    </w:lvl>
+    <w:lvl w:ilvl="6" w:tplc="20000001" w:tentative="1">
+      <w:start w:val="1"/>
+      <w:numFmt w:val="bullet"/>
+      <w:lvlText w:val=""/>
+      <w:lvlJc w:val="left"/>
+      <w:pPr>
+        <w:ind w:left="5400" w:hanging="360"/>
+      </w:pPr>
+      <w:rPr>
+        <w:rFonts w:ascii="Symbol" w:hAnsi="Symbol" w:hint="default"/>
+      </w:rPr>
+    </w:lvl>
+    <w:lvl w:ilvl="7" w:tplc="20000003" w:tentative="1">
+      <w:start w:val="1"/>
+      <w:numFmt w:val="bullet"/>
+      <w:lvlText w:val="o"/>
+      <w:lvlJc w:val="left"/>
+      <w:pPr>
+        <w:ind w:left="6120" w:hanging="360"/>
+      </w:pPr>
+      <w:rPr>
+        <w:rFonts w:ascii="Courier New" w:hAnsi="Courier New" w:cs="Courier New" w:hint="default"/>
+      </w:rPr>
+    </w:lvl>
+    <w:lvl w:ilvl="8" w:tplc="20000005" w:tentative="1">
+      <w:start w:val="1"/>
+      <w:numFmt w:val="bullet"/>
+      <w:lvlText w:val=""/>
+      <w:lvlJc w:val="left"/>
+      <w:pPr>
+        <w:ind w:left="6840" w:hanging="360"/>
+      </w:pPr>
+      <w:rPr>
+        <w:rFonts w:ascii="Wingdings" w:hAnsi="Wingdings" w:hint="default"/>
+      </w:rPr>
+    </w:lvl>
+  </w:abstractNum>
+  <w:abstractNum w:abstractNumId="3" w15:restartNumberingAfterBreak="0">
+    <w:nsid w:val="449D047A"/>
+    <w:multiLevelType w:val="hybridMultilevel"/>
+    <w:tmpl w:val="78D4D65A"/>
+    <w:lvl w:ilvl="0" w:tplc="20000005">
+      <w:start w:val="1"/>
+      <w:numFmt w:val="bullet"/>
+      <w:lvlText w:val=""/>
+      <w:lvlJc w:val="left"/>
+      <w:pPr>
+        <w:ind w:left="1080" w:hanging="360"/>
+      </w:pPr>
+      <w:rPr>
+        <w:rFonts w:ascii="Wingdings" w:hAnsi="Wingdings" w:hint="default"/>
+      </w:rPr>
+    </w:lvl>
+    <w:lvl w:ilvl="1" w:tplc="20000005">
+      <w:start w:val="1"/>
+      <w:numFmt w:val="bullet"/>
+      <w:lvlText w:val=""/>
+      <w:lvlJc w:val="left"/>
+      <w:pPr>
+        <w:ind w:left="1800" w:hanging="360"/>
+      </w:pPr>
+      <w:rPr>
+        <w:rFonts w:ascii="Wingdings" w:hAnsi="Wingdings" w:hint="default"/>
+      </w:rPr>
+    </w:lvl>
+    <w:lvl w:ilvl="2" w:tplc="20000005" w:tentative="1">
+      <w:start w:val="1"/>
+      <w:numFmt w:val="bullet"/>
+      <w:lvlText w:val=""/>
+      <w:lvlJc w:val="left"/>
+      <w:pPr>
+        <w:ind w:left="2520" w:hanging="360"/>
+      </w:pPr>
+      <w:rPr>
+        <w:rFonts w:ascii="Wingdings" w:hAnsi="Wingdings" w:hint="default"/>
+      </w:rPr>
+    </w:lvl>
+    <w:lvl w:ilvl="3" w:tplc="20000001" w:tentative="1">
+      <w:start w:val="1"/>
+      <w:numFmt w:val="bullet"/>
+      <w:lvlText w:val=""/>
+      <w:lvlJc w:val="left"/>
+      <w:pPr>
+        <w:ind w:left="3240" w:hanging="360"/>
+      </w:pPr>
+      <w:rPr>
+        <w:rFonts w:ascii="Symbol" w:hAnsi="Symbol" w:hint="default"/>
+      </w:rPr>
+    </w:lvl>
+    <w:lvl w:ilvl="4" w:tplc="20000003" w:tentative="1">
+      <w:start w:val="1"/>
+      <w:numFmt w:val="bullet"/>
+      <w:lvlText w:val="o"/>
+      <w:lvlJc w:val="left"/>
+      <w:pPr>
+        <w:ind w:left="3960" w:hanging="360"/>
+      </w:pPr>
+      <w:rPr>
+        <w:rFonts w:ascii="Courier New" w:hAnsi="Courier New" w:cs="Courier New" w:hint="default"/>
+      </w:rPr>
+    </w:lvl>
+    <w:lvl w:ilvl="5" w:tplc="20000005" w:tentative="1">
+      <w:start w:val="1"/>
+      <w:numFmt w:val="bullet"/>
+      <w:lvlText w:val=""/>
+      <w:lvlJc w:val="left"/>
+      <w:pPr>
+        <w:ind w:left="4680" w:hanging="360"/>
+      </w:pPr>
+      <w:rPr>
+        <w:rFonts w:ascii="Wingdings" w:hAnsi="Wingdings" w:hint="default"/>
+      </w:rPr>
+    </w:lvl>
+    <w:lvl w:ilvl="6" w:tplc="20000001" w:tentative="1">
+      <w:start w:val="1"/>
+      <w:numFmt w:val="bullet"/>
+      <w:lvlText w:val=""/>
+      <w:lvlJc w:val="left"/>
+      <w:pPr>
+        <w:ind w:left="5400" w:hanging="360"/>
+      </w:pPr>
+      <w:rPr>
+        <w:rFonts w:ascii="Symbol" w:hAnsi="Symbol" w:hint="default"/>
+      </w:rPr>
+    </w:lvl>
+    <w:lvl w:ilvl="7" w:tplc="20000003" w:tentative="1">
+      <w:start w:val="1"/>
+      <w:numFmt w:val="bullet"/>
+      <w:lvlText w:val="o"/>
+      <w:lvlJc w:val="left"/>
+      <w:pPr>
+        <w:ind w:left="6120" w:hanging="360"/>
+      </w:pPr>
+      <w:rPr>
+        <w:rFonts w:ascii="Courier New" w:hAnsi="Courier New" w:cs="Courier New" w:hint="default"/>
+      </w:rPr>
+    </w:lvl>
+    <w:lvl w:ilvl="8" w:tplc="20000005" w:tentative="1">
+      <w:start w:val="1"/>
+      <w:numFmt w:val="bullet"/>
+      <w:lvlText w:val=""/>
+      <w:lvlJc w:val="left"/>
+      <w:pPr>
+        <w:ind w:left="6840" w:hanging="360"/>
+      </w:pPr>
+      <w:rPr>
+        <w:rFonts w:ascii="Wingdings" w:hAnsi="Wingdings" w:hint="default"/>
+      </w:rPr>
+    </w:lvl>
+  </w:abstractNum>
+  <w:abstractNum w:abstractNumId="4" w15:restartNumberingAfterBreak="0">
     <w:nsid w:val="68AD75F3"/>
     <w:multiLevelType w:val="hybridMultilevel"/>
-    <w:tmpl w:val="7A466D36"/>
+    <w:tmpl w:val="1DACD81E"/>
     <w:lvl w:ilvl="0" w:tplc="040B0001">
       <w:start w:val="1"/>
       <w:numFmt w:val="bullet"/>
@@ -901,83 +1941,83 @@
         <w:rFonts w:ascii="Wingdings" w:hAnsi="Wingdings" w:cs="Wingdings" w:hint="default"/>
       </w:rPr>
     </w:lvl>
-    <w:lvl w:ilvl="3" w:tplc="040B0001">
+    <w:lvl w:ilvl="3" w:tplc="20000005">
+      <w:start w:val="1"/>
+      <w:numFmt w:val="bullet"/>
+      <w:lvlText w:val=""/>
+      <w:lvlJc w:val="left"/>
+      <w:pPr>
+        <w:ind w:left="2880" w:hanging="360"/>
+      </w:pPr>
+      <w:rPr>
+        <w:rFonts w:ascii="Wingdings" w:hAnsi="Wingdings" w:hint="default"/>
+      </w:rPr>
+    </w:lvl>
+    <w:lvl w:ilvl="4" w:tplc="040B0003" w:tentative="1">
+      <w:start w:val="1"/>
+      <w:numFmt w:val="bullet"/>
+      <w:lvlText w:val="o"/>
+      <w:lvlJc w:val="left"/>
+      <w:pPr>
+        <w:ind w:left="3600" w:hanging="360"/>
+      </w:pPr>
+      <w:rPr>
+        <w:rFonts w:ascii="Courier New" w:hAnsi="Courier New" w:cs="Courier New" w:hint="default"/>
+      </w:rPr>
+    </w:lvl>
+    <w:lvl w:ilvl="5" w:tplc="040B0005" w:tentative="1">
+      <w:start w:val="1"/>
+      <w:numFmt w:val="bullet"/>
+      <w:lvlText w:val=""/>
+      <w:lvlJc w:val="left"/>
+      <w:pPr>
+        <w:ind w:left="4320" w:hanging="360"/>
+      </w:pPr>
+      <w:rPr>
+        <w:rFonts w:ascii="Wingdings" w:hAnsi="Wingdings" w:cs="Wingdings" w:hint="default"/>
+      </w:rPr>
+    </w:lvl>
+    <w:lvl w:ilvl="6" w:tplc="040B0001" w:tentative="1">
       <w:start w:val="1"/>
       <w:numFmt w:val="bullet"/>
       <w:lvlText w:val=""/>
       <w:lvlJc w:val="left"/>
       <w:pPr>
-        <w:ind w:left="2880" w:hanging="360"/>
+        <w:ind w:left="5040" w:hanging="360"/>
       </w:pPr>
       <w:rPr>
         <w:rFonts w:ascii="Symbol" w:hAnsi="Symbol" w:cs="Symbol" w:hint="default"/>
       </w:rPr>
     </w:lvl>
-    <w:lvl w:ilvl="4" w:tplc="040B0003" w:tentative="1">
+    <w:lvl w:ilvl="7" w:tplc="040B0003" w:tentative="1">
       <w:start w:val="1"/>
       <w:numFmt w:val="bullet"/>
       <w:lvlText w:val="o"/>
       <w:lvlJc w:val="left"/>
       <w:pPr>
-        <w:ind w:left="3600" w:hanging="360"/>
+        <w:ind w:left="5760" w:hanging="360"/>
       </w:pPr>
       <w:rPr>
         <w:rFonts w:ascii="Courier New" w:hAnsi="Courier New" w:cs="Courier New" w:hint="default"/>
       </w:rPr>
     </w:lvl>
-    <w:lvl w:ilvl="5" w:tplc="040B0005" w:tentative="1">
+    <w:lvl w:ilvl="8" w:tplc="040B0005" w:tentative="1">
       <w:start w:val="1"/>
       <w:numFmt w:val="bullet"/>
       <w:lvlText w:val=""/>
       <w:lvlJc w:val="left"/>
       <w:pPr>
-        <w:ind w:left="4320" w:hanging="360"/>
+        <w:ind w:left="6480" w:hanging="360"/>
       </w:pPr>
       <w:rPr>
         <w:rFonts w:ascii="Wingdings" w:hAnsi="Wingdings" w:cs="Wingdings" w:hint="default"/>
       </w:rPr>
     </w:lvl>
-    <w:lvl w:ilvl="6" w:tplc="040B0001" w:tentative="1">
-      <w:start w:val="1"/>
-      <w:numFmt w:val="bullet"/>
-      <w:lvlText w:val=""/>
-      <w:lvlJc w:val="left"/>
-      <w:pPr>
-        <w:ind w:left="5040" w:hanging="360"/>
-      </w:pPr>
-      <w:rPr>
-        <w:rFonts w:ascii="Symbol" w:hAnsi="Symbol" w:cs="Symbol" w:hint="default"/>
-      </w:rPr>
-    </w:lvl>
-    <w:lvl w:ilvl="7" w:tplc="040B0003" w:tentative="1">
-      <w:start w:val="1"/>
-      <w:numFmt w:val="bullet"/>
-      <w:lvlText w:val="o"/>
-      <w:lvlJc w:val="left"/>
-      <w:pPr>
-        <w:ind w:left="5760" w:hanging="360"/>
-      </w:pPr>
-      <w:rPr>
-        <w:rFonts w:ascii="Courier New" w:hAnsi="Courier New" w:cs="Courier New" w:hint="default"/>
-      </w:rPr>
-    </w:lvl>
-    <w:lvl w:ilvl="8" w:tplc="040B0005" w:tentative="1">
-      <w:start w:val="1"/>
-      <w:numFmt w:val="bullet"/>
-      <w:lvlText w:val=""/>
-      <w:lvlJc w:val="left"/>
-      <w:pPr>
-        <w:ind w:left="6480" w:hanging="360"/>
-      </w:pPr>
-      <w:rPr>
-        <w:rFonts w:ascii="Wingdings" w:hAnsi="Wingdings" w:cs="Wingdings" w:hint="default"/>
-      </w:rPr>
-    </w:lvl>
   </w:abstractNum>
-  <w:abstractNum w:abstractNumId="1" w15:restartNumberingAfterBreak="0">
+  <w:abstractNum w:abstractNumId="5" w15:restartNumberingAfterBreak="0">
     <w:nsid w:val="7649254F"/>
     <w:multiLevelType w:val="hybridMultilevel"/>
-    <w:tmpl w:val="02E2FB24"/>
+    <w:tmpl w:val="F592A108"/>
     <w:lvl w:ilvl="0" w:tplc="040B0001">
       <w:start w:val="1"/>
       <w:numFmt w:val="bullet"/>
@@ -1088,16 +2128,28 @@
     </w:lvl>
   </w:abstractNum>
   <w:num w:numId="1">
+    <w:abstractNumId w:val="5"/>
+  </w:num>
+  <w:num w:numId="2">
+    <w:abstractNumId w:val="4"/>
+  </w:num>
+  <w:num w:numId="3">
     <w:abstractNumId w:val="1"/>
   </w:num>
-  <w:num w:numId="2">
+  <w:num w:numId="4">
+    <w:abstractNumId w:val="2"/>
+  </w:num>
+  <w:num w:numId="5">
+    <w:abstractNumId w:val="3"/>
+  </w:num>
+  <w:num w:numId="6">
     <w:abstractNumId w:val="0"/>
   </w:num>
 </w:numbering>
 </file>
 
 <file path=word/styles.xml><?xml version="1.0" encoding="utf-8"?>
-<w:styles xmlns:mc="http://schemas.openxmlformats.org/markup-compatibility/2006" xmlns:r="http://schemas.openxmlformats.org/officeDocument/2006/relationships" xmlns:w="http://schemas.openxmlformats.org/wordprocessingml/2006/main" xmlns:w14="http://schemas.microsoft.com/office/word/2010/wordml" xmlns:w15="http://schemas.microsoft.com/office/word/2012/wordml" xmlns:w16cid="http://schemas.microsoft.com/office/word/2016/wordml/cid" xmlns:w16se="http://schemas.microsoft.com/office/word/2015/wordml/symex" mc:Ignorable="w14 w15 w16se w16cid">
+<w:styles xmlns:mc="http://schemas.openxmlformats.org/markup-compatibility/2006" xmlns:r="http://schemas.openxmlformats.org/officeDocument/2006/relationships" xmlns:w="http://schemas.openxmlformats.org/wordprocessingml/2006/main" xmlns:w14="http://schemas.microsoft.com/office/word/2010/wordml" xmlns:w15="http://schemas.microsoft.com/office/word/2012/wordml" xmlns:w16cex="http://schemas.microsoft.com/office/word/2018/wordml/cex" xmlns:w16cid="http://schemas.microsoft.com/office/word/2016/wordml/cid" xmlns:w16="http://schemas.microsoft.com/office/word/2018/wordml" xmlns:w16se="http://schemas.microsoft.com/office/word/2015/wordml/symex" mc:Ignorable="w14 w15 w16se w16cid w16 w16cex">
   <w:docDefaults>
     <w:rPrDefault>
       <w:rPr>
@@ -1113,7 +2165,7 @@
       </w:pPr>
     </w:pPrDefault>
   </w:docDefaults>
-  <w:latentStyles w:defLockedState="0" w:defUIPriority="99" w:defSemiHidden="0" w:defUnhideWhenUsed="0" w:defQFormat="0" w:count="377">
+  <w:latentStyles w:defLockedState="0" w:defUIPriority="99" w:defSemiHidden="0" w:defUnhideWhenUsed="0" w:defQFormat="0" w:count="376">
     <w:lsdException w:name="Normal" w:uiPriority="0" w:qFormat="1"/>
     <w:lsdException w:name="heading 1" w:uiPriority="9" w:qFormat="1"/>
     <w:lsdException w:name="heading 2" w:semiHidden="1" w:uiPriority="9" w:unhideWhenUsed="1" w:qFormat="1"/>
@@ -1219,6 +2271,7 @@
     <w:lsdException w:name="HTML Sample" w:semiHidden="1" w:unhideWhenUsed="1"/>
     <w:lsdException w:name="HTML Typewriter" w:semiHidden="1" w:unhideWhenUsed="1"/>
     <w:lsdException w:name="HTML Variable" w:semiHidden="1" w:unhideWhenUsed="1"/>
+    <w:lsdException w:name="Normal Table" w:semiHidden="1" w:unhideWhenUsed="1"/>
     <w:lsdException w:name="annotation subject" w:semiHidden="1" w:unhideWhenUsed="1"/>
     <w:lsdException w:name="No List" w:semiHidden="1" w:unhideWhenUsed="1"/>
     <w:lsdException w:name="Outline List 1" w:semiHidden="1" w:unhideWhenUsed="1"/>
@@ -1265,8 +2318,10 @@
     <w:lsdException w:name="Table Subtle 2" w:semiHidden="1" w:unhideWhenUsed="1"/>
     <w:lsdException w:name="Table Web 1" w:semiHidden="1" w:unhideWhenUsed="1"/>
     <w:lsdException w:name="Table Web 2" w:semiHidden="1" w:unhideWhenUsed="1"/>
+    <w:lsdException w:name="Table Web 3" w:semiHidden="1" w:unhideWhenUsed="1"/>
     <w:lsdException w:name="Balloon Text" w:semiHidden="1" w:unhideWhenUsed="1"/>
     <w:lsdException w:name="Table Grid" w:uiPriority="39"/>
+    <w:lsdException w:name="Table Theme" w:semiHidden="1" w:unhideWhenUsed="1"/>
     <w:lsdException w:name="Placeholder Text" w:semiHidden="1"/>
     <w:lsdException w:name="No Spacing" w:uiPriority="1" w:qFormat="1"/>
     <w:lsdException w:name="Light Shading" w:uiPriority="60"/>
@@ -1487,7 +2542,6 @@
     <w:lsdException w:name="Hashtag" w:semiHidden="1" w:unhideWhenUsed="1"/>
     <w:lsdException w:name="Unresolved Mention" w:semiHidden="1" w:unhideWhenUsed="1"/>
     <w:lsdException w:name="Smart Link" w:semiHidden="1" w:unhideWhenUsed="1"/>
-    <w:lsdException w:name="Smart Link Error" w:semiHidden="1" w:unhideWhenUsed="1"/>
   </w:latentStyles>
   <w:style w:type="paragraph" w:default="1" w:styleId="Normal">
     <w:name w:val="Normal"/>

</xml_diff>